<commit_message>
lab2 digital communication has been done
</commit_message>
<xml_diff>
--- a/Digital Communication/labs/lab2/Lab2_MF.docx
+++ b/Digital Communication/labs/lab2/Lab2_MF.docx
@@ -1,6 +1,6 @@
 
 <file path=word/document.xml><?xml version="1.0" encoding="utf-8"?>
-<w:document xmlns:wpc="http://schemas.microsoft.com/office/word/2010/wordprocessingCanvas" xmlns:cx="http://schemas.microsoft.com/office/drawing/2014/chartex" xmlns:cx1="http://schemas.microsoft.com/office/drawing/2015/9/8/chartex" xmlns:cx2="http://schemas.microsoft.com/office/drawing/2015/10/21/chartex" xmlns:cx3="http://schemas.microsoft.com/office/drawing/2016/5/9/chartex" xmlns:cx4="http://schemas.microsoft.com/office/drawing/2016/5/10/chartex" xmlns:cx5="http://schemas.microsoft.com/office/drawing/2016/5/11/chartex" xmlns:cx6="http://schemas.microsoft.com/office/drawing/2016/5/12/chartex" xmlns:cx7="http://schemas.microsoft.com/office/drawing/2016/5/13/chartex" xmlns:cx8="http://schemas.microsoft.com/office/drawing/2016/5/14/chartex" xmlns:mc="http://schemas.openxmlformats.org/markup-compatibility/2006" xmlns:aink="http://schemas.microsoft.com/office/drawing/2016/ink" xmlns:am3d="http://schemas.microsoft.com/office/drawing/2017/model3d" xmlns:o="urn:schemas-microsoft-com:office:office" xmlns:r="http://schemas.openxmlformats.org/officeDocument/2006/relationships" xmlns:m="http://schemas.openxmlformats.org/officeDocument/2006/math" xmlns:v="urn:schemas-microsoft-com:vml" xmlns:wp14="http://schemas.microsoft.com/office/word/2010/wordprocessingDrawing" xmlns:wp="http://schemas.openxmlformats.org/drawingml/2006/wordprocessingDrawing" xmlns:w10="urn:schemas-microsoft-com:office:word" xmlns:w="http://schemas.openxmlformats.org/wordprocessingml/2006/main" xmlns:w14="http://schemas.microsoft.com/office/word/2010/wordml" xmlns:w15="http://schemas.microsoft.com/office/word/2012/wordml" xmlns:w16cid="http://schemas.microsoft.com/office/word/2016/wordml/cid" xmlns:w16se="http://schemas.microsoft.com/office/word/2015/wordml/symex" xmlns:wpg="http://schemas.microsoft.com/office/word/2010/wordprocessingGroup" xmlns:wpi="http://schemas.microsoft.com/office/word/2010/wordprocessingInk" xmlns:wne="http://schemas.microsoft.com/office/word/2006/wordml" xmlns:wps="http://schemas.microsoft.com/office/word/2010/wordprocessingShape" mc:Ignorable="w14 w15 w16se w16cid wp14">
+<w:document xmlns:wpc="http://schemas.microsoft.com/office/word/2010/wordprocessingCanvas" xmlns:cx="http://schemas.microsoft.com/office/drawing/2014/chartex" xmlns:cx1="http://schemas.microsoft.com/office/drawing/2015/9/8/chartex" xmlns:cx2="http://schemas.microsoft.com/office/drawing/2015/10/21/chartex" xmlns:cx3="http://schemas.microsoft.com/office/drawing/2016/5/9/chartex" xmlns:cx4="http://schemas.microsoft.com/office/drawing/2016/5/10/chartex" xmlns:cx5="http://schemas.microsoft.com/office/drawing/2016/5/11/chartex" xmlns:cx6="http://schemas.microsoft.com/office/drawing/2016/5/12/chartex" xmlns:cx7="http://schemas.microsoft.com/office/drawing/2016/5/13/chartex" xmlns:cx8="http://schemas.microsoft.com/office/drawing/2016/5/14/chartex" xmlns:mc="http://schemas.openxmlformats.org/markup-compatibility/2006" xmlns:aink="http://schemas.microsoft.com/office/drawing/2016/ink" xmlns:am3d="http://schemas.microsoft.com/office/drawing/2017/model3d" xmlns:o="urn:schemas-microsoft-com:office:office" xmlns:r="http://schemas.openxmlformats.org/officeDocument/2006/relationships" xmlns:m="http://schemas.openxmlformats.org/officeDocument/2006/math" xmlns:v="urn:schemas-microsoft-com:vml" xmlns:wp14="http://schemas.microsoft.com/office/word/2010/wordprocessingDrawing" xmlns:wp="http://schemas.openxmlformats.org/drawingml/2006/wordprocessingDrawing" xmlns:w10="urn:schemas-microsoft-com:office:word" xmlns:w="http://schemas.openxmlformats.org/wordprocessingml/2006/main" xmlns:w14="http://schemas.microsoft.com/office/word/2010/wordml" xmlns:w15="http://schemas.microsoft.com/office/word/2012/wordml" xmlns:w16cex="http://schemas.microsoft.com/office/word/2018/wordml/cex" xmlns:w16cid="http://schemas.microsoft.com/office/word/2016/wordml/cid" xmlns:w16="http://schemas.microsoft.com/office/word/2018/wordml" xmlns:w16sdtdh="http://schemas.microsoft.com/office/word/2020/wordml/sdtdatahash" xmlns:w16se="http://schemas.microsoft.com/office/word/2015/wordml/symex" xmlns:wpg="http://schemas.microsoft.com/office/word/2010/wordprocessingGroup" xmlns:wpi="http://schemas.microsoft.com/office/word/2010/wordprocessingInk" xmlns:wne="http://schemas.microsoft.com/office/word/2006/wordml" xmlns:wps="http://schemas.microsoft.com/office/word/2010/wordprocessingShape" mc:Ignorable="w14 w15 w16se w16cid w16 w16cex w16sdtdh wp14">
   <w:body>
     <w:p>
       <w:pPr>
@@ -81,17 +81,7 @@
           <w:szCs w:val="44"/>
           <w:u w:val="single"/>
         </w:rPr>
-        <w:t>: Mat</w:t>
-      </w:r>
-      <w:bookmarkStart w:id="0" w:name="_GoBack"/>
-      <w:bookmarkEnd w:id="0"/>
-      <w:r>
-        <w:rPr>
-          <w:sz w:val="44"/>
-          <w:szCs w:val="44"/>
-          <w:u w:val="single"/>
-        </w:rPr>
-        <w:t>ched filters</w:t>
+        <w:t>: Matched filters</w:t>
       </w:r>
     </w:p>
     <w:p>
@@ -281,7 +271,7 @@
               </wp:anchor>
             </w:drawing>
           </mc:Choice>
-          <mc:Fallback xmlns:a="http://schemas.openxmlformats.org/drawingml/2006/main" xmlns:w16="http://schemas.microsoft.com/office/word/2018/wordml" xmlns:w16cex="http://schemas.microsoft.com/office/word/2018/wordml/cex">
+          <mc:Fallback xmlns:a="http://schemas.openxmlformats.org/drawingml/2006/main">
             <w:pict w14:anchorId="133324B3">
               <v:shapetype id="_x0000_t75" coordsize="21600,21600" filled="f" stroked="f" o:spt="75" o:preferrelative="t" path="m@4@5l@4@11@9@11@9@5xe" w14:anchorId="7408AFC1">
                 <v:stroke joinstyle="miter"/>
@@ -442,7 +432,6 @@
       <w:r>
         <w:t xml:space="preserve"> usually named </w:t>
       </w:r>
-      <w:proofErr w:type="spellStart"/>
       <w:r>
         <w:rPr>
           <w:rFonts w:asciiTheme="majorHAnsi" w:eastAsia="NSimSun" w:hAnsiTheme="majorHAnsi" w:cstheme="majorHAnsi"/>
@@ -477,14 +466,7 @@
         <w:rPr>
           <w:rFonts w:asciiTheme="majorHAnsi" w:eastAsia="NSimSun" w:hAnsiTheme="majorHAnsi" w:cstheme="majorHAnsi"/>
         </w:rPr>
-        <w:t>m</w:t>
-      </w:r>
-      <w:proofErr w:type="spellEnd"/>
-      <w:r>
-        <w:rPr>
-          <w:rFonts w:asciiTheme="majorHAnsi" w:eastAsia="NSimSun" w:hAnsiTheme="majorHAnsi" w:cstheme="majorHAnsi"/>
-        </w:rPr>
-        <w:t xml:space="preserve"> </w:t>
+        <w:t xml:space="preserve">m </w:t>
       </w:r>
       <w:r>
         <w:t xml:space="preserve">with </w:t>
@@ -1452,7 +1434,6 @@
                 <w:rFonts w:asciiTheme="majorHAnsi" w:eastAsia="NSimSun" w:hAnsiTheme="majorHAnsi" w:cstheme="majorHAnsi"/>
               </w:rPr>
             </w:pPr>
-            <w:proofErr w:type="spellStart"/>
             <w:r>
               <w:rPr>
                 <w:rFonts w:asciiTheme="majorHAnsi" w:eastAsia="NSimSun" w:hAnsiTheme="majorHAnsi" w:cstheme="majorHAnsi"/>
@@ -1465,7 +1446,6 @@
               </w:rPr>
               <w:t>.m</w:t>
             </w:r>
-            <w:proofErr w:type="spellEnd"/>
           </w:p>
         </w:tc>
         <w:tc>
@@ -1494,7 +1474,6 @@
                 <w:rFonts w:asciiTheme="majorHAnsi" w:eastAsia="NSimSun" w:hAnsiTheme="majorHAnsi" w:cstheme="majorHAnsi"/>
               </w:rPr>
             </w:pPr>
-            <w:proofErr w:type="spellStart"/>
             <w:r>
               <w:rPr>
                 <w:rFonts w:asciiTheme="majorHAnsi" w:eastAsia="NSimSun" w:hAnsiTheme="majorHAnsi" w:cstheme="majorHAnsi"/>
@@ -1507,7 +1486,6 @@
               </w:rPr>
               <w:t>.m</w:t>
             </w:r>
-            <w:proofErr w:type="spellEnd"/>
           </w:p>
         </w:tc>
         <w:tc>
@@ -1530,7 +1508,6 @@
                 <w:rFonts w:asciiTheme="majorHAnsi" w:eastAsia="NSimSun" w:hAnsiTheme="majorHAnsi" w:cstheme="majorHAnsi"/>
               </w:rPr>
             </w:pPr>
-            <w:proofErr w:type="spellStart"/>
             <w:r>
               <w:rPr>
                 <w:rFonts w:asciiTheme="majorHAnsi" w:eastAsia="NSimSun" w:hAnsiTheme="majorHAnsi" w:cstheme="majorHAnsi"/>
@@ -1543,7 +1520,6 @@
               </w:rPr>
               <w:t>.m</w:t>
             </w:r>
-            <w:proofErr w:type="spellEnd"/>
           </w:p>
         </w:tc>
         <w:tc>
@@ -1566,7 +1542,6 @@
                 <w:rFonts w:asciiTheme="majorHAnsi" w:eastAsia="NSimSun" w:hAnsiTheme="majorHAnsi" w:cstheme="majorHAnsi"/>
               </w:rPr>
             </w:pPr>
-            <w:proofErr w:type="spellStart"/>
             <w:r>
               <w:rPr>
                 <w:rFonts w:asciiTheme="majorHAnsi" w:eastAsia="NSimSun" w:hAnsiTheme="majorHAnsi" w:cstheme="majorHAnsi"/>
@@ -1579,7 +1554,6 @@
               </w:rPr>
               <w:t>.m</w:t>
             </w:r>
-            <w:proofErr w:type="spellEnd"/>
           </w:p>
         </w:tc>
         <w:tc>
@@ -1900,7 +1874,7 @@
             <v:path o:extrusionok="f" gradientshapeok="t" o:connecttype="rect"/>
             <o:lock v:ext="edit" aspectratio="t"/>
           </v:shapetype>
-          <v:shape id="_x0000_i1025" type="#_x0000_t75" style="width:467.75pt;height:101.75pt">
+          <v:shape id="_x0000_i1025" type="#_x0000_t75" style="width:468pt;height:101.55pt">
             <v:imagedata r:id="rId12" o:title=""/>
           </v:shape>
         </w:pict>
@@ -1911,7 +1885,7 @@
         <w:pStyle w:val="Caption"/>
         <w:jc w:val="center"/>
       </w:pPr>
-      <w:bookmarkStart w:id="1" w:name="_Ref55595318"/>
+      <w:bookmarkStart w:id="0" w:name="_Ref55595318"/>
       <w:r>
         <w:t xml:space="preserve">Figure </w:t>
       </w:r>
@@ -1945,7 +1919,7 @@
         </w:rPr>
         <w:fldChar w:fldCharType="end"/>
       </w:r>
-      <w:bookmarkEnd w:id="1"/>
+      <w:bookmarkEnd w:id="0"/>
       <w:r>
         <w:t xml:space="preserve"> AWGN effect on a signal with small energy.</w:t>
       </w:r>
@@ -1986,7 +1960,7 @@
       </w:pPr>
       <w:r>
         <w:pict w14:anchorId="083E0032">
-          <v:shape id="_x0000_i1026" type="#_x0000_t75" style="width:467.3pt;height:111.05pt">
+          <v:shape id="_x0000_i1026" type="#_x0000_t75" style="width:467.45pt;height:111.2pt">
             <v:imagedata r:id="rId13" o:title=""/>
           </v:shape>
         </w:pict>
@@ -1997,7 +1971,7 @@
         <w:pStyle w:val="Caption"/>
         <w:jc w:val="center"/>
       </w:pPr>
-      <w:bookmarkStart w:id="2" w:name="_Ref55595408"/>
+      <w:bookmarkStart w:id="1" w:name="_Ref55595408"/>
       <w:r>
         <w:t xml:space="preserve">Figure </w:t>
       </w:r>
@@ -2031,7 +2005,7 @@
         </w:rPr>
         <w:fldChar w:fldCharType="end"/>
       </w:r>
-      <w:bookmarkEnd w:id="2"/>
+      <w:bookmarkEnd w:id="1"/>
       <w:r>
         <w:t xml:space="preserve"> AWGN effect on a signal with large energy.</w:t>
       </w:r>
@@ -3369,15 +3343,7 @@
     <w:p>
       <w:r>
         <w:lastRenderedPageBreak/>
-        <w:t xml:space="preserve">The calculations presented above is for bipolar encoding. However, for unipolar encoding, the signal used for </w:t>
-      </w:r>
-      <w:proofErr w:type="gramStart"/>
-      <w:r>
-        <w:t>one bit</w:t>
-      </w:r>
-      <w:proofErr w:type="gramEnd"/>
-      <w:r>
-        <w:t xml:space="preserve"> value is set to zero, consequently with zero energy. In such cases, the value of </w:t>
+        <w:t xml:space="preserve">The calculations presented above is for bipolar encoding. However, for unipolar encoding, the signal used for one bit value is set to zero, consequently with zero energy. In such cases, the value of </w:t>
       </w:r>
       <m:oMath>
         <m:sSub>
@@ -3980,13 +3946,8 @@
           <w:numId w:val="4"/>
         </w:numPr>
       </w:pPr>
-      <w:proofErr w:type="spellStart"/>
-      <w:r>
-        <w:t>t_axis</w:t>
-      </w:r>
-      <w:proofErr w:type="spellEnd"/>
-      <w:r>
-        <w:t>: the time axis of the whole signal</w:t>
+      <w:r>
+        <w:t>t_axis: the time axis of the whole signal</w:t>
       </w:r>
     </w:p>
     <w:p>
@@ -3997,13 +3958,8 @@
           <w:numId w:val="4"/>
         </w:numPr>
       </w:pPr>
-      <w:proofErr w:type="spellStart"/>
-      <w:r>
-        <w:t>f_axis</w:t>
-      </w:r>
-      <w:proofErr w:type="spellEnd"/>
-      <w:r>
-        <w:t>: the frequency axis</w:t>
+      <w:r>
+        <w:t>f_axis: the frequency axis</w:t>
       </w:r>
     </w:p>
     <w:p>
@@ -4015,23 +3971,7 @@
         </w:numPr>
       </w:pPr>
       <w:r>
-        <w:t xml:space="preserve">While the parameters fs and Ts are naturally defined and fixed for simulations dealing with sampled signals, the other parameters are fixed in this experiment because the experiment involves a lot of visual demonstrations (i.e., plots) of signals in both time and frequency domains. These visual demonstrations are already coded in the MATLAB script, and therefore the parameters N, </w:t>
-      </w:r>
-      <w:proofErr w:type="spellStart"/>
-      <w:r>
-        <w:t>t_axis</w:t>
-      </w:r>
-      <w:proofErr w:type="spellEnd"/>
-      <w:r>
-        <w:t xml:space="preserve"> and </w:t>
-      </w:r>
-      <w:proofErr w:type="spellStart"/>
-      <w:r>
-        <w:t>f_axis</w:t>
-      </w:r>
-      <w:proofErr w:type="spellEnd"/>
-      <w:r>
-        <w:t xml:space="preserve"> have to be fixed to certain values in order not to break these parts of the code.</w:t>
+        <w:t>While the parameters fs and Ts are naturally defined and fixed for simulations dealing with sampled signals, the other parameters are fixed in this experiment because the experiment involves a lot of visual demonstrations (i.e., plots) of signals in both time and frequency domains. These visual demonstrations are already coded in the MATLAB script, and therefore the parameters N, t_axis and f_axis have to be fixed to certain values in order not to break these parts of the code.</w:t>
       </w:r>
     </w:p>
     <w:p>
@@ -4046,21 +3986,14 @@
         <w:lastRenderedPageBreak/>
         <w:t xml:space="preserve">Regarding visual demonstrations, the experiment plots several signals in the frequency domain, which requires that you obtain the Fourier transform of these signals. The operation of applying Fourier transform to the signal and getting the frequency response can be done using the function </w:t>
       </w:r>
-      <w:proofErr w:type="spellStart"/>
-      <w:proofErr w:type="gramStart"/>
       <w:r>
         <w:rPr>
           <w:rFonts w:asciiTheme="majorHAnsi" w:eastAsia="NSimSun" w:hAnsiTheme="majorHAnsi" w:cstheme="majorHAnsi"/>
         </w:rPr>
         <w:t>GetFreqResponse</w:t>
       </w:r>
-      <w:proofErr w:type="spellEnd"/>
-      <w:r>
-        <w:t>(</w:t>
-      </w:r>
-      <w:proofErr w:type="gramEnd"/>
-      <w:r>
-        <w:t xml:space="preserve">) provided to you in the experiment files. This function simply applies Fast Fourier Transform (FFT) to the signal which is the typical way of getting the frequency transform of a signal in MATLAB. The experiment provides this utility function instead of using FFT right away in order to avoid any issues that may come from not knowing how FFT works which is something not exactly in the scope of the course. </w:t>
+      <w:r>
+        <w:t xml:space="preserve">() provided to you in the experiment files. This function simply applies Fast Fourier Transform (FFT) to the signal which is the typical way of getting the frequency transform of a signal in MATLAB. The experiment provides this utility function instead of using FFT right away in order to avoid any issues that may come from not knowing how FFT works which is something not exactly in the scope of the course. </w:t>
       </w:r>
     </w:p>
     <w:p>
@@ -4143,7 +4076,6 @@
         </w:rPr>
         <w:t xml:space="preserve"> and the missing implementation of the functions </w:t>
       </w:r>
-      <w:proofErr w:type="spellStart"/>
       <w:r>
         <w:rPr>
           <w:rFonts w:ascii="Courier New" w:hAnsi="Courier New" w:cs="Courier New"/>
@@ -4151,7 +4083,6 @@
         </w:rPr>
         <w:t>GenerateSquarePulses</w:t>
       </w:r>
-      <w:proofErr w:type="spellEnd"/>
       <w:r>
         <w:rPr>
           <w:rStyle w:val="IntenseEmphasis"/>
@@ -4194,8 +4125,8 @@
         <w:tblLook w:val="04A0" w:firstRow="1" w:lastRow="0" w:firstColumn="1" w:lastColumn="0" w:noHBand="0" w:noVBand="1"/>
       </w:tblPr>
       <w:tblGrid>
-        <w:gridCol w:w="4806"/>
-        <w:gridCol w:w="4544"/>
+        <w:gridCol w:w="4700"/>
+        <w:gridCol w:w="4650"/>
       </w:tblGrid>
       <w:tr>
         <w:tc>
@@ -4271,8 +4202,72 @@
                 <w:b/>
                 <w:bCs/>
               </w:rPr>
+              <w:drawing>
+                <wp:anchor distT="0" distB="0" distL="114300" distR="114300" simplePos="0" relativeHeight="251672576" behindDoc="0" locked="0" layoutInCell="1" allowOverlap="1" wp14:anchorId="1BC876E8" wp14:editId="6F708284">
+                  <wp:simplePos x="0" y="0"/>
+                  <wp:positionH relativeFrom="page">
+                    <wp:posOffset>23191</wp:posOffset>
+                  </wp:positionH>
+                  <wp:positionV relativeFrom="page">
+                    <wp:posOffset>208289</wp:posOffset>
+                  </wp:positionV>
+                  <wp:extent cx="2882378" cy="2190390"/>
+                  <wp:effectExtent l="0" t="0" r="0" b="635"/>
+                  <wp:wrapSquare wrapText="bothSides"/>
+                  <wp:docPr id="12" name="Picture 12"/>
+                  <wp:cNvGraphicFramePr>
+                    <a:graphicFrameLocks xmlns:a="http://schemas.openxmlformats.org/drawingml/2006/main" noChangeAspect="1"/>
+                  </wp:cNvGraphicFramePr>
+                  <a:graphic xmlns:a="http://schemas.openxmlformats.org/drawingml/2006/main">
+                    <a:graphicData uri="http://schemas.openxmlformats.org/drawingml/2006/picture">
+                      <pic:pic xmlns:pic="http://schemas.openxmlformats.org/drawingml/2006/picture">
+                        <pic:nvPicPr>
+                          <pic:cNvPr id="1" name=""/>
+                          <pic:cNvPicPr/>
+                        </pic:nvPicPr>
+                        <pic:blipFill>
+                          <a:blip r:embed="rId16"/>
+                          <a:stretch>
+                            <a:fillRect/>
+                          </a:stretch>
+                        </pic:blipFill>
+                        <pic:spPr>
+                          <a:xfrm>
+                            <a:off x="0" y="0"/>
+                            <a:ext cx="2882378" cy="2190390"/>
+                          </a:xfrm>
+                          <a:prstGeom prst="rect">
+                            <a:avLst/>
+                          </a:prstGeom>
+                        </pic:spPr>
+                      </pic:pic>
+                    </a:graphicData>
+                  </a:graphic>
+                  <wp14:sizeRelH relativeFrom="margin">
+                    <wp14:pctWidth>0</wp14:pctWidth>
+                  </wp14:sizeRelH>
+                  <wp14:sizeRelV relativeFrom="margin">
+                    <wp14:pctHeight>0</wp14:pctHeight>
+                  </wp14:sizeRelV>
+                </wp:anchor>
+              </w:drawing>
+            </w:r>
+            <w:r>
+              <w:rPr>
+                <w:b/>
+                <w:bCs/>
+              </w:rPr>
               <w:t>INSERT YOUR PLOT HERE</w:t>
             </w:r>
+          </w:p>
+          <w:p>
+            <w:pPr>
+              <w:jc w:val="center"/>
+              <w:rPr>
+                <w:b/>
+                <w:bCs/>
+              </w:rPr>
+            </w:pPr>
           </w:p>
         </w:tc>
       </w:tr>
@@ -4280,9 +4275,9 @@
     <w:p/>
     <w:p>
       <w:r>
+        <w:lastRenderedPageBreak/>
         <w:t xml:space="preserve">Hint: Take note of the inputs provided in the function </w:t>
       </w:r>
-      <w:proofErr w:type="spellStart"/>
       <w:r>
         <w:rPr>
           <w:rFonts w:ascii="Courier New" w:hAnsi="Courier New" w:cs="Courier New"/>
@@ -4290,24 +4285,11 @@
         </w:rPr>
         <w:t>GenerateSquarePulses</w:t>
       </w:r>
-      <w:proofErr w:type="spellEnd"/>
-      <w:r>
-        <w:t xml:space="preserve">. The vector </w:t>
-      </w:r>
-      <w:proofErr w:type="spellStart"/>
-      <w:r>
-        <w:t>t_axis</w:t>
-      </w:r>
-      <w:proofErr w:type="spellEnd"/>
-      <w:r>
-        <w:t xml:space="preserve"> </w:t>
-      </w:r>
-      <w:r>
-        <w:t xml:space="preserve">specifies the time axis for the signal to be generated by the function. This time axis corresponds to the total </w:t>
-      </w:r>
-      <w:r>
-        <w:lastRenderedPageBreak/>
-        <w:t xml:space="preserve">duration of the signal. However, if you examine the parameters of the square signal you want to generate, it is much shorter. This square wave is only the pulse shape of </w:t>
+      <w:r>
+        <w:t xml:space="preserve">. The vector t_axis </w:t>
+      </w:r>
+      <w:r>
+        <w:t xml:space="preserve">specifies the time axis for the signal to be generated by the function. This time axis corresponds to the total duration of the signal. However, if you examine the parameters of the square signal you want to generate, it is much shorter. This square wave is only the pulse shape of </w:t>
       </w:r>
       <w:r>
         <w:rPr>
@@ -4317,31 +4299,7 @@
         <w:t>one</w:t>
       </w:r>
       <w:r>
-        <w:t xml:space="preserve"> input bit given in the variable </w:t>
-      </w:r>
-      <w:proofErr w:type="spellStart"/>
-      <w:r>
-        <w:t>x_bits</w:t>
-      </w:r>
-      <w:proofErr w:type="spellEnd"/>
-      <w:r>
-        <w:t xml:space="preserve">. </w:t>
-      </w:r>
-      <w:proofErr w:type="gramStart"/>
-      <w:r>
-        <w:t>So</w:t>
-      </w:r>
-      <w:proofErr w:type="gramEnd"/>
-      <w:r>
-        <w:t xml:space="preserve"> the total signal generated by the function will always be of the same dimensions as </w:t>
-      </w:r>
-      <w:proofErr w:type="spellStart"/>
-      <w:r>
-        <w:t>t_axis</w:t>
-      </w:r>
-      <w:proofErr w:type="spellEnd"/>
-      <w:r>
-        <w:t>, but the square pulse you want to generate will be only at the beginning of the signal.</w:t>
+        <w:t xml:space="preserve"> input bit given in the variable x_bits. So the total signal generated by the function will always be of the same dimensions as t_axis, but the square pulse you want to generate will be only at the beginning of the signal.</w:t>
       </w:r>
     </w:p>
     <w:p>
@@ -4585,7 +4543,6 @@
         </w:rPr>
         <w:t xml:space="preserve"> and the missing implementation of the functions </w:t>
       </w:r>
-      <w:proofErr w:type="spellStart"/>
       <w:r>
         <w:rPr>
           <w:rFonts w:ascii="Courier New" w:hAnsi="Courier New" w:cs="Courier New"/>
@@ -4593,7 +4550,6 @@
         </w:rPr>
         <w:t>AWGNChannel</w:t>
       </w:r>
-      <w:proofErr w:type="spellEnd"/>
       <w:r>
         <w:rPr>
           <w:rStyle w:val="IntenseEmphasis"/>
@@ -4609,8 +4565,8 @@
         <w:tblLook w:val="04A0" w:firstRow="1" w:lastRow="0" w:firstColumn="1" w:lastColumn="0" w:noHBand="0" w:noVBand="1"/>
       </w:tblPr>
       <w:tblGrid>
-        <w:gridCol w:w="4836"/>
-        <w:gridCol w:w="4514"/>
+        <w:gridCol w:w="4690"/>
+        <w:gridCol w:w="4660"/>
       </w:tblGrid>
       <w:tr>
         <w:tc>
@@ -4641,7 +4597,7 @@
                           <pic:cNvPicPr/>
                         </pic:nvPicPr>
                         <pic:blipFill>
-                          <a:blip r:embed="rId16">
+                          <a:blip r:embed="rId17">
                             <a:extLst>
                               <a:ext uri="{28A0092B-C50C-407E-A947-70E740481C1C}">
                                 <a14:useLocalDpi xmlns:a14="http://schemas.microsoft.com/office/drawing/2010/main" val="0"/>
@@ -4686,8 +4642,72 @@
                 <w:b/>
                 <w:bCs/>
               </w:rPr>
+              <w:drawing>
+                <wp:anchor distT="0" distB="0" distL="114300" distR="114300" simplePos="0" relativeHeight="251674624" behindDoc="0" locked="0" layoutInCell="1" allowOverlap="1" wp14:anchorId="0DAC7944" wp14:editId="2585CD93">
+                  <wp:simplePos x="0" y="0"/>
+                  <wp:positionH relativeFrom="page">
+                    <wp:posOffset>38574</wp:posOffset>
+                  </wp:positionH>
+                  <wp:positionV relativeFrom="page">
+                    <wp:posOffset>213692</wp:posOffset>
+                  </wp:positionV>
+                  <wp:extent cx="2910670" cy="2164206"/>
+                  <wp:effectExtent l="0" t="0" r="4445" b="7620"/>
+                  <wp:wrapSquare wrapText="bothSides"/>
+                  <wp:docPr id="13" name="Picture 13"/>
+                  <wp:cNvGraphicFramePr>
+                    <a:graphicFrameLocks xmlns:a="http://schemas.openxmlformats.org/drawingml/2006/main" noChangeAspect="1"/>
+                  </wp:cNvGraphicFramePr>
+                  <a:graphic xmlns:a="http://schemas.openxmlformats.org/drawingml/2006/main">
+                    <a:graphicData uri="http://schemas.openxmlformats.org/drawingml/2006/picture">
+                      <pic:pic xmlns:pic="http://schemas.openxmlformats.org/drawingml/2006/picture">
+                        <pic:nvPicPr>
+                          <pic:cNvPr id="1" name=""/>
+                          <pic:cNvPicPr/>
+                        </pic:nvPicPr>
+                        <pic:blipFill>
+                          <a:blip r:embed="rId18"/>
+                          <a:stretch>
+                            <a:fillRect/>
+                          </a:stretch>
+                        </pic:blipFill>
+                        <pic:spPr>
+                          <a:xfrm>
+                            <a:off x="0" y="0"/>
+                            <a:ext cx="2910670" cy="2164206"/>
+                          </a:xfrm>
+                          <a:prstGeom prst="rect">
+                            <a:avLst/>
+                          </a:prstGeom>
+                        </pic:spPr>
+                      </pic:pic>
+                    </a:graphicData>
+                  </a:graphic>
+                  <wp14:sizeRelH relativeFrom="margin">
+                    <wp14:pctWidth>0</wp14:pctWidth>
+                  </wp14:sizeRelH>
+                  <wp14:sizeRelV relativeFrom="margin">
+                    <wp14:pctHeight>0</wp14:pctHeight>
+                  </wp14:sizeRelV>
+                </wp:anchor>
+              </w:drawing>
+            </w:r>
+            <w:r>
+              <w:rPr>
+                <w:b/>
+                <w:bCs/>
+              </w:rPr>
               <w:t>INSERT YOUR PLOT HERE</w:t>
             </w:r>
+          </w:p>
+          <w:p>
+            <w:pPr>
+              <w:jc w:val="center"/>
+              <w:rPr>
+                <w:b/>
+                <w:bCs/>
+              </w:rPr>
+            </w:pPr>
           </w:p>
         </w:tc>
       </w:tr>
@@ -4778,8 +4798,8 @@
         <w:tblLook w:val="04A0" w:firstRow="1" w:lastRow="0" w:firstColumn="1" w:lastColumn="0" w:noHBand="0" w:noVBand="1"/>
       </w:tblPr>
       <w:tblGrid>
-        <w:gridCol w:w="4836"/>
-        <w:gridCol w:w="4514"/>
+        <w:gridCol w:w="4746"/>
+        <w:gridCol w:w="4604"/>
       </w:tblGrid>
       <w:tr>
         <w:tc>
@@ -4811,7 +4831,7 @@
                           <pic:cNvPicPr/>
                         </pic:nvPicPr>
                         <pic:blipFill>
-                          <a:blip r:embed="rId17">
+                          <a:blip r:embed="rId19">
                             <a:extLst>
                               <a:ext uri="{28A0092B-C50C-407E-A947-70E740481C1C}">
                                 <a14:useLocalDpi xmlns:a14="http://schemas.microsoft.com/office/drawing/2010/main" val="0"/>
@@ -4856,8 +4876,72 @@
                 <w:b/>
                 <w:bCs/>
               </w:rPr>
+              <w:drawing>
+                <wp:anchor distT="0" distB="0" distL="114300" distR="114300" simplePos="0" relativeHeight="251676672" behindDoc="0" locked="0" layoutInCell="1" allowOverlap="1" wp14:anchorId="71A2DCF1" wp14:editId="605F8D18">
+                  <wp:simplePos x="0" y="0"/>
+                  <wp:positionH relativeFrom="page">
+                    <wp:posOffset>44754</wp:posOffset>
+                  </wp:positionH>
+                  <wp:positionV relativeFrom="page">
+                    <wp:posOffset>214649</wp:posOffset>
+                  </wp:positionV>
+                  <wp:extent cx="2841625" cy="2151380"/>
+                  <wp:effectExtent l="0" t="0" r="0" b="1270"/>
+                  <wp:wrapSquare wrapText="bothSides"/>
+                  <wp:docPr id="20" name="Picture 20"/>
+                  <wp:cNvGraphicFramePr>
+                    <a:graphicFrameLocks xmlns:a="http://schemas.openxmlformats.org/drawingml/2006/main" noChangeAspect="1"/>
+                  </wp:cNvGraphicFramePr>
+                  <a:graphic xmlns:a="http://schemas.openxmlformats.org/drawingml/2006/main">
+                    <a:graphicData uri="http://schemas.openxmlformats.org/drawingml/2006/picture">
+                      <pic:pic xmlns:pic="http://schemas.openxmlformats.org/drawingml/2006/picture">
+                        <pic:nvPicPr>
+                          <pic:cNvPr id="1" name=""/>
+                          <pic:cNvPicPr/>
+                        </pic:nvPicPr>
+                        <pic:blipFill>
+                          <a:blip r:embed="rId20"/>
+                          <a:stretch>
+                            <a:fillRect/>
+                          </a:stretch>
+                        </pic:blipFill>
+                        <pic:spPr>
+                          <a:xfrm>
+                            <a:off x="0" y="0"/>
+                            <a:ext cx="2841625" cy="2151380"/>
+                          </a:xfrm>
+                          <a:prstGeom prst="rect">
+                            <a:avLst/>
+                          </a:prstGeom>
+                        </pic:spPr>
+                      </pic:pic>
+                    </a:graphicData>
+                  </a:graphic>
+                  <wp14:sizeRelH relativeFrom="margin">
+                    <wp14:pctWidth>0</wp14:pctWidth>
+                  </wp14:sizeRelH>
+                  <wp14:sizeRelV relativeFrom="margin">
+                    <wp14:pctHeight>0</wp14:pctHeight>
+                  </wp14:sizeRelV>
+                </wp:anchor>
+              </w:drawing>
+            </w:r>
+            <w:r>
+              <w:rPr>
+                <w:b/>
+                <w:bCs/>
+              </w:rPr>
               <w:t>INSERT YOUR PLOT HERE</w:t>
             </w:r>
+          </w:p>
+          <w:p>
+            <w:pPr>
+              <w:jc w:val="center"/>
+              <w:rPr>
+                <w:b/>
+                <w:bCs/>
+              </w:rPr>
+            </w:pPr>
           </w:p>
         </w:tc>
       </w:tr>
@@ -5154,15 +5238,7 @@
         </w:tabs>
       </w:pPr>
       <w:r>
-        <w:t xml:space="preserve">which is also shown below (think about the MF corresponding to </w:t>
-      </w:r>
-      <w:proofErr w:type="spellStart"/>
-      <w:r>
-        <w:t>bipoloar</w:t>
-      </w:r>
-      <w:proofErr w:type="spellEnd"/>
-      <w:r>
-        <w:t xml:space="preserve"> square pulse shaping).</w:t>
+        <w:t>which is also shown below (think about the MF corresponding to bipoloar square pulse shaping).</w:t>
       </w:r>
     </w:p>
     <w:p>
@@ -5176,8 +5252,8 @@
       <w:r>
         <w:lastRenderedPageBreak/>
         <w:pict w14:anchorId="6A9BACF5">
-          <v:shape id="_x0000_i1027" type="#_x0000_t75" style="width:320.35pt;height:167.55pt">
-            <v:imagedata r:id="rId18" o:title=""/>
+          <v:shape id="_x0000_i1027" type="#_x0000_t75" style="width:320.25pt;height:167.65pt">
+            <v:imagedata r:id="rId21" o:title=""/>
           </v:shape>
         </w:pict>
       </w:r>
@@ -5187,32 +5263,19 @@
         <w:pStyle w:val="Caption"/>
         <w:jc w:val="center"/>
       </w:pPr>
-      <w:bookmarkStart w:id="3" w:name="_Ref55726027"/>
+      <w:bookmarkStart w:id="2" w:name="_Ref55726027"/>
       <w:r>
         <w:t xml:space="preserve">Figure </w:t>
       </w:r>
-      <w:r>
-        <w:fldChar w:fldCharType="begin"/>
-      </w:r>
-      <w:r>
-        <w:instrText xml:space="preserve"> SEQ Figure \* ARABIC </w:instrText>
-      </w:r>
-      <w:r>
-        <w:fldChar w:fldCharType="separate"/>
-      </w:r>
-      <w:r>
-        <w:rPr>
-          <w:noProof/>
-        </w:rPr>
-        <w:t>4</w:t>
-      </w:r>
-      <w:r>
-        <w:rPr>
-          <w:noProof/>
-        </w:rPr>
-        <w:fldChar w:fldCharType="end"/>
-      </w:r>
-      <w:bookmarkEnd w:id="3"/>
+      <w:fldSimple w:instr=" SEQ Figure \* ARABIC ">
+        <w:r>
+          <w:rPr>
+            <w:noProof/>
+          </w:rPr>
+          <w:t>4</w:t>
+        </w:r>
+      </w:fldSimple>
+      <w:bookmarkEnd w:id="2"/>
       <w:r>
         <w:t xml:space="preserve"> Unipolar square pulse shaping and the resultant MF.</w:t>
       </w:r>
@@ -5278,8 +5341,8 @@
       </w:pPr>
       <w:r>
         <w:pict w14:anchorId="2ECDEB4E">
-          <v:shape id="_x0000_i1028" type="#_x0000_t75" style="width:445.05pt;height:64.6pt">
-            <v:imagedata r:id="rId19" o:title=""/>
+          <v:shape id="_x0000_i1028" type="#_x0000_t75" style="width:444.9pt;height:64.5pt">
+            <v:imagedata r:id="rId22" o:title=""/>
           </v:shape>
         </w:pict>
       </w:r>
@@ -5289,32 +5352,19 @@
         <w:pStyle w:val="Caption"/>
         <w:jc w:val="center"/>
       </w:pPr>
-      <w:bookmarkStart w:id="4" w:name="_Ref55728075"/>
+      <w:bookmarkStart w:id="3" w:name="_Ref55728075"/>
       <w:r>
         <w:t xml:space="preserve">Figure </w:t>
       </w:r>
-      <w:r>
-        <w:fldChar w:fldCharType="begin"/>
-      </w:r>
-      <w:r>
-        <w:instrText xml:space="preserve"> SEQ Figure \* ARABIC </w:instrText>
-      </w:r>
-      <w:r>
-        <w:fldChar w:fldCharType="separate"/>
-      </w:r>
-      <w:r>
-        <w:rPr>
-          <w:noProof/>
-        </w:rPr>
-        <w:t>5</w:t>
-      </w:r>
-      <w:r>
-        <w:rPr>
-          <w:noProof/>
-        </w:rPr>
-        <w:fldChar w:fldCharType="end"/>
-      </w:r>
-      <w:bookmarkEnd w:id="4"/>
+      <w:fldSimple w:instr=" SEQ Figure \* ARABIC ">
+        <w:r>
+          <w:rPr>
+            <w:noProof/>
+          </w:rPr>
+          <w:t>5</w:t>
+        </w:r>
+      </w:fldSimple>
+      <w:bookmarkEnd w:id="3"/>
       <w:r>
         <w:t xml:space="preserve"> The receiver operation using a MF.</w:t>
       </w:r>
@@ -5340,7 +5390,6 @@
       <w:r>
         <w:t xml:space="preserve"> </w:t>
       </w:r>
-      <w:proofErr w:type="spellStart"/>
       <w:r>
         <w:rPr>
           <w:rFonts w:ascii="Courier New" w:hAnsi="Courier New" w:cs="Courier New"/>
@@ -5348,7 +5397,6 @@
         </w:rPr>
         <w:t>MatchedFilter</w:t>
       </w:r>
-      <w:proofErr w:type="spellEnd"/>
       <w:r>
         <w:t xml:space="preserve"> which applies the impulse response of the MF to the input signal. Part 2-a of the experiment MATLAB script will then pass exactly one bit of value 1 to the function which will provide</w:t>
       </w:r>
@@ -5473,7 +5521,6 @@
         </w:rPr>
         <w:t xml:space="preserve"> </w:t>
       </w:r>
-      <w:proofErr w:type="spellStart"/>
       <w:r>
         <w:rPr>
           <w:rFonts w:ascii="Courier New" w:hAnsi="Courier New" w:cs="Courier New"/>
@@ -5481,7 +5528,6 @@
         </w:rPr>
         <w:t>MatchedFilter</w:t>
       </w:r>
-      <w:proofErr w:type="spellEnd"/>
       <w:r>
         <w:rPr>
           <w:rStyle w:val="IntenseEmphasis"/>
@@ -5497,8 +5543,8 @@
         <w:tblLook w:val="04A0" w:firstRow="1" w:lastRow="0" w:firstColumn="1" w:lastColumn="0" w:noHBand="0" w:noVBand="1"/>
       </w:tblPr>
       <w:tblGrid>
-        <w:gridCol w:w="4836"/>
-        <w:gridCol w:w="4514"/>
+        <w:gridCol w:w="4803"/>
+        <w:gridCol w:w="4547"/>
       </w:tblGrid>
       <w:tr>
         <w:tc>
@@ -5530,7 +5576,7 @@
                           <pic:cNvPicPr/>
                         </pic:nvPicPr>
                         <pic:blipFill>
-                          <a:blip r:embed="rId20">
+                          <a:blip r:embed="rId23">
                             <a:extLst>
                               <a:ext uri="{28A0092B-C50C-407E-A947-70E740481C1C}">
                                 <a14:useLocalDpi xmlns:a14="http://schemas.microsoft.com/office/drawing/2010/main" val="0"/>
@@ -5575,8 +5621,72 @@
                 <w:b/>
                 <w:bCs/>
               </w:rPr>
+              <w:drawing>
+                <wp:anchor distT="0" distB="0" distL="114300" distR="114300" simplePos="0" relativeHeight="251678720" behindDoc="0" locked="0" layoutInCell="1" allowOverlap="1" wp14:anchorId="18AD78E6" wp14:editId="04BA0253">
+                  <wp:simplePos x="0" y="0"/>
+                  <wp:positionH relativeFrom="page">
+                    <wp:posOffset>55226</wp:posOffset>
+                  </wp:positionH>
+                  <wp:positionV relativeFrom="page">
+                    <wp:posOffset>228164</wp:posOffset>
+                  </wp:positionV>
+                  <wp:extent cx="2769982" cy="2078788"/>
+                  <wp:effectExtent l="0" t="0" r="0" b="0"/>
+                  <wp:wrapSquare wrapText="bothSides"/>
+                  <wp:docPr id="21" name="Picture 21"/>
+                  <wp:cNvGraphicFramePr>
+                    <a:graphicFrameLocks xmlns:a="http://schemas.openxmlformats.org/drawingml/2006/main" noChangeAspect="1"/>
+                  </wp:cNvGraphicFramePr>
+                  <a:graphic xmlns:a="http://schemas.openxmlformats.org/drawingml/2006/main">
+                    <a:graphicData uri="http://schemas.openxmlformats.org/drawingml/2006/picture">
+                      <pic:pic xmlns:pic="http://schemas.openxmlformats.org/drawingml/2006/picture">
+                        <pic:nvPicPr>
+                          <pic:cNvPr id="1" name=""/>
+                          <pic:cNvPicPr/>
+                        </pic:nvPicPr>
+                        <pic:blipFill>
+                          <a:blip r:embed="rId24"/>
+                          <a:stretch>
+                            <a:fillRect/>
+                          </a:stretch>
+                        </pic:blipFill>
+                        <pic:spPr>
+                          <a:xfrm>
+                            <a:off x="0" y="0"/>
+                            <a:ext cx="2769982" cy="2078788"/>
+                          </a:xfrm>
+                          <a:prstGeom prst="rect">
+                            <a:avLst/>
+                          </a:prstGeom>
+                        </pic:spPr>
+                      </pic:pic>
+                    </a:graphicData>
+                  </a:graphic>
+                  <wp14:sizeRelH relativeFrom="margin">
+                    <wp14:pctWidth>0</wp14:pctWidth>
+                  </wp14:sizeRelH>
+                  <wp14:sizeRelV relativeFrom="margin">
+                    <wp14:pctHeight>0</wp14:pctHeight>
+                  </wp14:sizeRelV>
+                </wp:anchor>
+              </w:drawing>
+            </w:r>
+            <w:r>
+              <w:rPr>
+                <w:b/>
+                <w:bCs/>
+              </w:rPr>
               <w:t>INSERT YOUR PLOT HERE</w:t>
             </w:r>
+          </w:p>
+          <w:p>
+            <w:pPr>
+              <w:jc w:val="center"/>
+              <w:rPr>
+                <w:b/>
+                <w:bCs/>
+              </w:rPr>
+            </w:pPr>
           </w:p>
         </w:tc>
       </w:tr>
@@ -5597,15 +5707,13 @@
         <w:t xml:space="preserve">: Design </w:t>
       </w:r>
       <w:r>
-        <w:t xml:space="preserve">the </w:t>
-      </w:r>
-      <w:proofErr w:type="gramStart"/>
-      <w:r>
-        <w:t>decision making</w:t>
-      </w:r>
-      <w:proofErr w:type="gramEnd"/>
-      <w:r>
-        <w:t xml:space="preserve"> module for the</w:t>
+        <w:t>the decision</w:t>
+      </w:r>
+      <w:r>
+        <w:t>-</w:t>
+      </w:r>
+      <w:r>
+        <w:t>making module for the</w:t>
       </w:r>
       <w:r>
         <w:t xml:space="preserve"> matched filter </w:t>
@@ -5619,15 +5727,7 @@
     </w:p>
     <w:p>
       <w:r>
-        <w:t xml:space="preserve">For one bit of value 1, the MF designed in Part 2-a generates the signal shown in the last plot above. The </w:t>
-      </w:r>
-      <w:proofErr w:type="gramStart"/>
-      <w:r>
-        <w:t>decision making</w:t>
-      </w:r>
-      <w:proofErr w:type="gramEnd"/>
-      <w:r>
-        <w:t xml:space="preserve"> module of the MF receiver would then take this signal, takes </w:t>
+        <w:t xml:space="preserve">For one bit of value 1, the MF designed in Part 2-a generates the signal shown in the last plot above. The decision making module of the MF receiver would then take this signal, takes </w:t>
       </w:r>
       <w:r>
         <w:rPr>
@@ -5639,33 +5739,23 @@
       <w:r>
         <w:t xml:space="preserve">of the filter output, and makes a decision based on this sample. This sample should be the </w:t>
       </w:r>
-      <w:proofErr w:type="spellStart"/>
       <w:r>
         <w:rPr>
           <w:b/>
           <w:bCs/>
         </w:rPr>
-        <w:t>the</w:t>
-      </w:r>
-      <w:proofErr w:type="spellEnd"/>
+        <w:t>the sample that is most resilient against added noise</w:t>
+      </w:r>
       <w:r>
         <w:rPr>
           <w:b/>
           <w:bCs/>
         </w:rPr>
-        <w:t xml:space="preserve"> sample that is most resilient against added noise</w:t>
-      </w:r>
-      <w:r>
-        <w:rPr>
-          <w:b/>
-          <w:bCs/>
-        </w:rPr>
         <w:t>. Which sample would that be?</w:t>
       </w:r>
       <w:r>
         <w:t xml:space="preserve"> Complete the function </w:t>
       </w:r>
-      <w:proofErr w:type="spellStart"/>
       <w:r>
         <w:rPr>
           <w:rFonts w:ascii="Courier New" w:hAnsi="Courier New" w:cs="Courier New"/>
@@ -5673,7 +5763,6 @@
         </w:rPr>
         <w:t>MatchedFilter</w:t>
       </w:r>
-      <w:proofErr w:type="spellEnd"/>
       <w:r>
         <w:t xml:space="preserve"> with the implementation of the decision module.</w:t>
       </w:r>
@@ -5768,7 +5857,6 @@
         </w:rPr>
         <w:t xml:space="preserve"> </w:t>
       </w:r>
-      <w:proofErr w:type="spellStart"/>
       <w:r>
         <w:rPr>
           <w:rFonts w:ascii="Courier New" w:hAnsi="Courier New" w:cs="Courier New"/>
@@ -5776,7 +5864,6 @@
         </w:rPr>
         <w:t>MatchedFilter</w:t>
       </w:r>
-      <w:proofErr w:type="spellEnd"/>
       <w:r>
         <w:rPr>
           <w:rStyle w:val="IntenseEmphasis"/>
@@ -6070,6 +6157,27 @@
               <w:t>WRITE YOUR ANSWER HERE</w:t>
             </w:r>
           </w:p>
+          <w:p>
+            <w:pPr>
+              <w:autoSpaceDE w:val="0"/>
+              <w:autoSpaceDN w:val="0"/>
+              <w:adjustRightInd w:val="0"/>
+              <w:jc w:val="center"/>
+              <w:rPr>
+                <w:rStyle w:val="IntenseEmphasis"/>
+                <w:b w:val="0"/>
+                <w:bCs w:val="0"/>
+                <w:i w:val="0"/>
+                <w:iCs w:val="0"/>
+              </w:rPr>
+            </w:pPr>
+            <w:r>
+              <w:rPr>
+                <w:rStyle w:val="IntenseEmphasis"/>
+              </w:rPr>
+              <w:t xml:space="preserve"> &lt; 0.2</w:t>
+            </w:r>
+          </w:p>
         </w:tc>
       </w:tr>
     </w:tbl>
@@ -6091,7 +6199,6 @@
         <w:pStyle w:val="Heading1"/>
       </w:pPr>
       <w:r>
-        <w:lastRenderedPageBreak/>
         <w:t>Part 3: Implementing a Matched Filter for bipolar encoding</w:t>
       </w:r>
     </w:p>
@@ -6134,8 +6241,8 @@
       </w:pPr>
       <w:r>
         <w:pict w14:anchorId="6D6CE691">
-          <v:shape id="_x0000_i1029" type="#_x0000_t75" style="width:320.35pt;height:168.9pt">
-            <v:imagedata r:id="rId21" o:title=""/>
+          <v:shape id="_x0000_i1029" type="#_x0000_t75" style="width:320.25pt;height:168.7pt">
+            <v:imagedata r:id="rId25" o:title=""/>
           </v:shape>
         </w:pict>
       </w:r>
@@ -6145,32 +6252,19 @@
         <w:pStyle w:val="Caption"/>
         <w:jc w:val="center"/>
       </w:pPr>
-      <w:bookmarkStart w:id="5" w:name="_Ref55731686"/>
+      <w:bookmarkStart w:id="4" w:name="_Ref55731686"/>
       <w:r>
         <w:t xml:space="preserve">Figure </w:t>
       </w:r>
-      <w:r>
-        <w:fldChar w:fldCharType="begin"/>
-      </w:r>
-      <w:r>
-        <w:instrText xml:space="preserve"> SEQ Figure \* ARABIC </w:instrText>
-      </w:r>
-      <w:r>
-        <w:fldChar w:fldCharType="separate"/>
-      </w:r>
-      <w:r>
-        <w:rPr>
-          <w:noProof/>
-        </w:rPr>
-        <w:t>6</w:t>
-      </w:r>
-      <w:r>
-        <w:rPr>
-          <w:noProof/>
-        </w:rPr>
-        <w:fldChar w:fldCharType="end"/>
-      </w:r>
-      <w:bookmarkEnd w:id="5"/>
+      <w:fldSimple w:instr=" SEQ Figure \* ARABIC ">
+        <w:r>
+          <w:rPr>
+            <w:noProof/>
+          </w:rPr>
+          <w:t>6</w:t>
+        </w:r>
+      </w:fldSimple>
+      <w:bookmarkEnd w:id="4"/>
       <w:r>
         <w:t xml:space="preserve"> Bipolar square pulse shaping and the resultant MF.</w:t>
       </w:r>
@@ -6179,7 +6273,6 @@
       <w:r>
         <w:t xml:space="preserve">We first begin by completing Part 3-a of the experiment, where you will complete a part of the function </w:t>
       </w:r>
-      <w:proofErr w:type="spellStart"/>
       <w:r>
         <w:rPr>
           <w:rFonts w:ascii="Courier New" w:hAnsi="Courier New" w:cs="Courier New"/>
@@ -6187,7 +6280,6 @@
         </w:rPr>
         <w:t>GenerateSquarePulses</w:t>
       </w:r>
-      <w:proofErr w:type="spellEnd"/>
       <w:r>
         <w:t xml:space="preserve"> for the bipolar encoding case. After you complete the function, the script will generate a signal corresponding to two bits 10, which you will insert in the box below. </w:t>
       </w:r>
@@ -6296,7 +6388,6 @@
         </w:rPr>
         <w:t xml:space="preserve"> </w:t>
       </w:r>
-      <w:proofErr w:type="spellStart"/>
       <w:r>
         <w:rPr>
           <w:rFonts w:ascii="Courier New" w:hAnsi="Courier New" w:cs="Courier New"/>
@@ -6304,7 +6395,6 @@
         </w:rPr>
         <w:t>GenerateSquarePulses</w:t>
       </w:r>
-      <w:proofErr w:type="spellEnd"/>
       <w:r>
         <w:rPr>
           <w:rStyle w:val="IntenseEmphasis"/>
@@ -6349,6 +6439,7 @@
               <w:rPr>
                 <w:noProof/>
               </w:rPr>
+              <w:lastRenderedPageBreak/>
               <w:drawing>
                 <wp:inline distT="0" distB="0" distL="0" distR="0" wp14:anchorId="19010A2A" wp14:editId="3EADE364">
                   <wp:extent cx="2933824" cy="2200368"/>
@@ -6365,7 +6456,7 @@
                           <pic:cNvPicPr/>
                         </pic:nvPicPr>
                         <pic:blipFill>
-                          <a:blip r:embed="rId22">
+                          <a:blip r:embed="rId26">
                             <a:extLst>
                               <a:ext uri="{28A0092B-C50C-407E-A947-70E740481C1C}">
                                 <a14:useLocalDpi xmlns:a14="http://schemas.microsoft.com/office/drawing/2010/main" val="0"/>
@@ -6410,8 +6501,72 @@
                 <w:b/>
                 <w:bCs/>
               </w:rPr>
+              <w:drawing>
+                <wp:anchor distT="0" distB="0" distL="114300" distR="114300" simplePos="0" relativeHeight="251680768" behindDoc="0" locked="0" layoutInCell="1" allowOverlap="1" wp14:anchorId="4E036CCC" wp14:editId="020A6A8C">
+                  <wp:simplePos x="0" y="0"/>
+                  <wp:positionH relativeFrom="page">
+                    <wp:posOffset>88265</wp:posOffset>
+                  </wp:positionH>
+                  <wp:positionV relativeFrom="page">
+                    <wp:posOffset>235933</wp:posOffset>
+                  </wp:positionV>
+                  <wp:extent cx="2669132" cy="1968546"/>
+                  <wp:effectExtent l="0" t="0" r="0" b="0"/>
+                  <wp:wrapSquare wrapText="bothSides"/>
+                  <wp:docPr id="22" name="Picture 22"/>
+                  <wp:cNvGraphicFramePr>
+                    <a:graphicFrameLocks xmlns:a="http://schemas.openxmlformats.org/drawingml/2006/main" noChangeAspect="1"/>
+                  </wp:cNvGraphicFramePr>
+                  <a:graphic xmlns:a="http://schemas.openxmlformats.org/drawingml/2006/main">
+                    <a:graphicData uri="http://schemas.openxmlformats.org/drawingml/2006/picture">
+                      <pic:pic xmlns:pic="http://schemas.openxmlformats.org/drawingml/2006/picture">
+                        <pic:nvPicPr>
+                          <pic:cNvPr id="1" name=""/>
+                          <pic:cNvPicPr/>
+                        </pic:nvPicPr>
+                        <pic:blipFill>
+                          <a:blip r:embed="rId27"/>
+                          <a:stretch>
+                            <a:fillRect/>
+                          </a:stretch>
+                        </pic:blipFill>
+                        <pic:spPr>
+                          <a:xfrm>
+                            <a:off x="0" y="0"/>
+                            <a:ext cx="2669132" cy="1968546"/>
+                          </a:xfrm>
+                          <a:prstGeom prst="rect">
+                            <a:avLst/>
+                          </a:prstGeom>
+                        </pic:spPr>
+                      </pic:pic>
+                    </a:graphicData>
+                  </a:graphic>
+                  <wp14:sizeRelH relativeFrom="margin">
+                    <wp14:pctWidth>0</wp14:pctWidth>
+                  </wp14:sizeRelH>
+                  <wp14:sizeRelV relativeFrom="margin">
+                    <wp14:pctHeight>0</wp14:pctHeight>
+                  </wp14:sizeRelV>
+                </wp:anchor>
+              </w:drawing>
+            </w:r>
+            <w:r>
+              <w:rPr>
+                <w:b/>
+                <w:bCs/>
+              </w:rPr>
               <w:t>INSERT YOUR PLOT HERE</w:t>
             </w:r>
+          </w:p>
+          <w:p>
+            <w:pPr>
+              <w:jc w:val="center"/>
+              <w:rPr>
+                <w:b/>
+                <w:bCs/>
+              </w:rPr>
+            </w:pPr>
           </w:p>
         </w:tc>
       </w:tr>
@@ -6435,7 +6590,6 @@
         <w:spacing w:after="0" w:line="240" w:lineRule="auto"/>
       </w:pPr>
       <w:r>
-        <w:lastRenderedPageBreak/>
         <w:t>Next, you will complete Part 3-b, Part 3-c and Part 3-d</w:t>
       </w:r>
       <w:r>
@@ -6548,7 +6702,6 @@
         </w:rPr>
         <w:t xml:space="preserve"> </w:t>
       </w:r>
-      <w:proofErr w:type="spellStart"/>
       <w:r>
         <w:rPr>
           <w:rFonts w:ascii="Courier New" w:hAnsi="Courier New" w:cs="Courier New"/>
@@ -6556,7 +6709,6 @@
         </w:rPr>
         <w:t>MatchedFilter</w:t>
       </w:r>
-      <w:proofErr w:type="spellEnd"/>
       <w:r>
         <w:rPr>
           <w:rStyle w:val="IntenseEmphasis"/>
@@ -6617,7 +6769,7 @@
                           <pic:cNvPicPr/>
                         </pic:nvPicPr>
                         <pic:blipFill>
-                          <a:blip r:embed="rId23">
+                          <a:blip r:embed="rId28">
                             <a:extLst>
                               <a:ext uri="{28A0092B-C50C-407E-A947-70E740481C1C}">
                                 <a14:useLocalDpi xmlns:a14="http://schemas.microsoft.com/office/drawing/2010/main" val="0"/>
@@ -6662,6 +6814,61 @@
                 <w:b/>
                 <w:bCs/>
               </w:rPr>
+              <w:drawing>
+                <wp:anchor distT="0" distB="0" distL="114300" distR="114300" simplePos="0" relativeHeight="251682816" behindDoc="0" locked="0" layoutInCell="1" allowOverlap="1" wp14:anchorId="30BD24A8" wp14:editId="78B13208">
+                  <wp:simplePos x="0" y="0"/>
+                  <wp:positionH relativeFrom="page">
+                    <wp:posOffset>145509</wp:posOffset>
+                  </wp:positionH>
+                  <wp:positionV relativeFrom="page">
+                    <wp:posOffset>248532</wp:posOffset>
+                  </wp:positionV>
+                  <wp:extent cx="2610420" cy="1916876"/>
+                  <wp:effectExtent l="0" t="0" r="0" b="7620"/>
+                  <wp:wrapSquare wrapText="bothSides"/>
+                  <wp:docPr id="23" name="Picture 23"/>
+                  <wp:cNvGraphicFramePr>
+                    <a:graphicFrameLocks xmlns:a="http://schemas.openxmlformats.org/drawingml/2006/main" noChangeAspect="1"/>
+                  </wp:cNvGraphicFramePr>
+                  <a:graphic xmlns:a="http://schemas.openxmlformats.org/drawingml/2006/main">
+                    <a:graphicData uri="http://schemas.openxmlformats.org/drawingml/2006/picture">
+                      <pic:pic xmlns:pic="http://schemas.openxmlformats.org/drawingml/2006/picture">
+                        <pic:nvPicPr>
+                          <pic:cNvPr id="1" name=""/>
+                          <pic:cNvPicPr/>
+                        </pic:nvPicPr>
+                        <pic:blipFill>
+                          <a:blip r:embed="rId29"/>
+                          <a:stretch>
+                            <a:fillRect/>
+                          </a:stretch>
+                        </pic:blipFill>
+                        <pic:spPr>
+                          <a:xfrm>
+                            <a:off x="0" y="0"/>
+                            <a:ext cx="2610420" cy="1916876"/>
+                          </a:xfrm>
+                          <a:prstGeom prst="rect">
+                            <a:avLst/>
+                          </a:prstGeom>
+                        </pic:spPr>
+                      </pic:pic>
+                    </a:graphicData>
+                  </a:graphic>
+                  <wp14:sizeRelH relativeFrom="margin">
+                    <wp14:pctWidth>0</wp14:pctWidth>
+                  </wp14:sizeRelH>
+                  <wp14:sizeRelV relativeFrom="margin">
+                    <wp14:pctHeight>0</wp14:pctHeight>
+                  </wp14:sizeRelV>
+                </wp:anchor>
+              </w:drawing>
+            </w:r>
+            <w:r>
+              <w:rPr>
+                <w:b/>
+                <w:bCs/>
+              </w:rPr>
               <w:t>INSERT YOUR PLOT HERE</w:t>
             </w:r>
           </w:p>
@@ -6783,7 +6990,6 @@
         </w:rPr>
         <w:t xml:space="preserve"> </w:t>
       </w:r>
-      <w:proofErr w:type="spellStart"/>
       <w:r>
         <w:rPr>
           <w:rFonts w:ascii="Courier New" w:hAnsi="Courier New" w:cs="Courier New"/>
@@ -6791,7 +6997,6 @@
         </w:rPr>
         <w:t>MatchedFilter</w:t>
       </w:r>
-      <w:proofErr w:type="spellEnd"/>
       <w:r>
         <w:rPr>
           <w:rStyle w:val="IntenseEmphasis"/>
@@ -7063,6 +7268,31 @@
               <w:t>WRITE YOUR ANSWER HERE</w:t>
             </w:r>
           </w:p>
+          <w:p>
+            <w:pPr>
+              <w:autoSpaceDE w:val="0"/>
+              <w:autoSpaceDN w:val="0"/>
+              <w:adjustRightInd w:val="0"/>
+              <w:jc w:val="center"/>
+              <w:rPr>
+                <w:rStyle w:val="IntenseEmphasis"/>
+                <w:b w:val="0"/>
+                <w:bCs w:val="0"/>
+                <w:i w:val="0"/>
+                <w:iCs w:val="0"/>
+              </w:rPr>
+            </w:pPr>
+            <w:r>
+              <w:rPr>
+                <w:rStyle w:val="IntenseEmphasis"/>
+                <w:b w:val="0"/>
+                <w:bCs w:val="0"/>
+                <w:i w:val="0"/>
+                <w:iCs w:val="0"/>
+              </w:rPr>
+              <w:t>&lt; 0.1</w:t>
+            </w:r>
+          </w:p>
         </w:tc>
       </w:tr>
     </w:tbl>
@@ -7071,6 +7301,7 @@
         <w:pStyle w:val="Heading1"/>
       </w:pPr>
       <w:r>
+        <w:lastRenderedPageBreak/>
         <w:t>Part 4: The performance of MF of bipolar and unipolar encoding at different SNR values</w:t>
       </w:r>
     </w:p>
@@ -7238,7 +7469,6 @@
         <w:jc w:val="left"/>
       </w:pPr>
       <w:r>
-        <w:lastRenderedPageBreak/>
         <w:t>Contact us if you have questions</w:t>
       </w:r>
     </w:p>
@@ -7296,15 +7526,7 @@
               <w:jc w:val="center"/>
             </w:pPr>
             <w:r>
-              <w:t xml:space="preserve">Eng. </w:t>
-            </w:r>
-            <w:proofErr w:type="spellStart"/>
-            <w:r>
-              <w:t>Amany</w:t>
-            </w:r>
-            <w:proofErr w:type="spellEnd"/>
-            <w:r>
-              <w:t xml:space="preserve"> Ragab</w:t>
+              <w:t>Eng. Amany Ragab</w:t>
             </w:r>
           </w:p>
         </w:tc>
@@ -7355,13 +7577,8 @@
               <w:jc w:val="center"/>
             </w:pPr>
             <w:r>
-              <w:t xml:space="preserve">Eng. Mohamed </w:t>
+              <w:t>Eng. Mohamed Essam</w:t>
             </w:r>
-            <w:proofErr w:type="spellStart"/>
-            <w:r>
-              <w:t>Essam</w:t>
-            </w:r>
-            <w:proofErr w:type="spellEnd"/>
           </w:p>
         </w:tc>
         <w:tc>
@@ -7536,7 +7753,6 @@
         <w:pStyle w:val="Heading1"/>
       </w:pPr>
       <w:r>
-        <w:lastRenderedPageBreak/>
         <w:t xml:space="preserve">Student </w:t>
       </w:r>
       <w:r>
@@ -7705,7 +7921,6 @@
         </w:rPr>
         <w:t xml:space="preserve"> and the missing implementation of the functions </w:t>
       </w:r>
-      <w:proofErr w:type="spellStart"/>
       <w:r>
         <w:rPr>
           <w:rFonts w:ascii="Courier New" w:hAnsi="Courier New" w:cs="Courier New"/>
@@ -7713,7 +7928,6 @@
         </w:rPr>
         <w:t>GenerateSquarePulses</w:t>
       </w:r>
-      <w:proofErr w:type="spellEnd"/>
       <w:r>
         <w:rPr>
           <w:rStyle w:val="IntenseEmphasis"/>
@@ -7875,7 +8089,6 @@
         </w:rPr>
         <w:t xml:space="preserve"> and the missing implementation of the functions </w:t>
       </w:r>
-      <w:proofErr w:type="spellStart"/>
       <w:r>
         <w:rPr>
           <w:rFonts w:ascii="Courier New" w:hAnsi="Courier New" w:cs="Courier New"/>
@@ -7883,7 +8096,6 @@
         </w:rPr>
         <w:t>AWGNChannel</w:t>
       </w:r>
-      <w:proofErr w:type="spellEnd"/>
       <w:r>
         <w:rPr>
           <w:rStyle w:val="IntenseEmphasis"/>
@@ -7915,6 +8127,7 @@
               <w:rPr>
                 <w:noProof/>
               </w:rPr>
+              <w:lastRenderedPageBreak/>
               <w:drawing>
                 <wp:inline distT="0" distB="0" distL="0" distR="0" wp14:anchorId="59CD2405" wp14:editId="2DEBA869">
                   <wp:extent cx="2933825" cy="2200368"/>
@@ -7931,7 +8144,7 @@
                           <pic:cNvPicPr/>
                         </pic:nvPicPr>
                         <pic:blipFill>
-                          <a:blip r:embed="rId16">
+                          <a:blip r:embed="rId17">
                             <a:extLst>
                               <a:ext uri="{28A0092B-C50C-407E-A947-70E740481C1C}">
                                 <a14:useLocalDpi xmlns:a14="http://schemas.microsoft.com/office/drawing/2010/main" val="0"/>
@@ -8009,7 +8222,6 @@
         <w:rPr>
           <w:rStyle w:val="Strong"/>
         </w:rPr>
-        <w:lastRenderedPageBreak/>
         <w:t xml:space="preserve">EXP. </w:t>
       </w:r>
       <w:r>
@@ -8085,7 +8297,7 @@
                           <pic:cNvPicPr/>
                         </pic:nvPicPr>
                         <pic:blipFill>
-                          <a:blip r:embed="rId17">
+                          <a:blip r:embed="rId19">
                             <a:extLst>
                               <a:ext uri="{28A0092B-C50C-407E-A947-70E740481C1C}">
                                 <a14:useLocalDpi xmlns:a14="http://schemas.microsoft.com/office/drawing/2010/main" val="0"/>
@@ -8226,7 +8438,6 @@
         </w:rPr>
         <w:t xml:space="preserve"> </w:t>
       </w:r>
-      <w:proofErr w:type="spellStart"/>
       <w:r>
         <w:rPr>
           <w:rFonts w:ascii="Courier New" w:hAnsi="Courier New" w:cs="Courier New"/>
@@ -8234,7 +8445,6 @@
         </w:rPr>
         <w:t>MatchedFilter</w:t>
       </w:r>
-      <w:proofErr w:type="spellEnd"/>
       <w:r>
         <w:rPr>
           <w:rStyle w:val="IntenseEmphasis"/>
@@ -8266,6 +8476,7 @@
               <w:rPr>
                 <w:noProof/>
               </w:rPr>
+              <w:lastRenderedPageBreak/>
               <w:drawing>
                 <wp:inline distT="0" distB="0" distL="0" distR="0" wp14:anchorId="760CF1AF" wp14:editId="69A0C906">
                   <wp:extent cx="2933824" cy="2200368"/>
@@ -8282,7 +8493,7 @@
                           <pic:cNvPicPr/>
                         </pic:nvPicPr>
                         <pic:blipFill>
-                          <a:blip r:embed="rId24">
+                          <a:blip r:embed="rId30">
                             <a:extLst>
                               <a:ext uri="{28A0092B-C50C-407E-A947-70E740481C1C}">
                                 <a14:useLocalDpi xmlns:a14="http://schemas.microsoft.com/office/drawing/2010/main" val="0"/>
@@ -8422,7 +8633,6 @@
         </w:rPr>
         <w:t xml:space="preserve"> </w:t>
       </w:r>
-      <w:proofErr w:type="spellStart"/>
       <w:r>
         <w:rPr>
           <w:rFonts w:ascii="Courier New" w:hAnsi="Courier New" w:cs="Courier New"/>
@@ -8430,7 +8640,6 @@
         </w:rPr>
         <w:t>MatchedFilter</w:t>
       </w:r>
-      <w:proofErr w:type="spellEnd"/>
       <w:r>
         <w:rPr>
           <w:rStyle w:val="IntenseEmphasis"/>
@@ -8562,7 +8771,6 @@
                 <w:i w:val="0"/>
                 <w:iCs w:val="0"/>
               </w:rPr>
-              <w:lastRenderedPageBreak/>
               <w:t xml:space="preserve">For </w:t>
             </w:r>
             <m:oMath>
@@ -8782,7 +8990,6 @@
         </w:rPr>
         <w:t xml:space="preserve"> </w:t>
       </w:r>
-      <w:proofErr w:type="spellStart"/>
       <w:r>
         <w:rPr>
           <w:rFonts w:ascii="Courier New" w:hAnsi="Courier New" w:cs="Courier New"/>
@@ -8790,7 +8997,6 @@
         </w:rPr>
         <w:t>GenerateSquarePulses</w:t>
       </w:r>
-      <w:proofErr w:type="spellEnd"/>
       <w:r>
         <w:rPr>
           <w:rStyle w:val="IntenseEmphasis"/>
@@ -8851,7 +9057,7 @@
                           <pic:cNvPicPr/>
                         </pic:nvPicPr>
                         <pic:blipFill>
-                          <a:blip r:embed="rId22">
+                          <a:blip r:embed="rId26">
                             <a:extLst>
                               <a:ext uri="{28A0092B-C50C-407E-A947-70E740481C1C}">
                                 <a14:useLocalDpi xmlns:a14="http://schemas.microsoft.com/office/drawing/2010/main" val="0"/>
@@ -8986,7 +9192,6 @@
         </w:rPr>
         <w:t xml:space="preserve"> </w:t>
       </w:r>
-      <w:proofErr w:type="spellStart"/>
       <w:r>
         <w:rPr>
           <w:rFonts w:ascii="Courier New" w:hAnsi="Courier New" w:cs="Courier New"/>
@@ -8994,7 +9199,6 @@
         </w:rPr>
         <w:t>MatchedFilter</w:t>
       </w:r>
-      <w:proofErr w:type="spellEnd"/>
       <w:r>
         <w:rPr>
           <w:rStyle w:val="IntenseEmphasis"/>
@@ -9039,6 +9243,7 @@
               <w:rPr>
                 <w:noProof/>
               </w:rPr>
+              <w:lastRenderedPageBreak/>
               <w:drawing>
                 <wp:inline distT="0" distB="0" distL="0" distR="0" wp14:anchorId="7CD96575" wp14:editId="3B163570">
                   <wp:extent cx="2933824" cy="2200368"/>
@@ -9055,7 +9260,7 @@
                           <pic:cNvPicPr/>
                         </pic:nvPicPr>
                         <pic:blipFill>
-                          <a:blip r:embed="rId25">
+                          <a:blip r:embed="rId31">
                             <a:extLst>
                               <a:ext uri="{28A0092B-C50C-407E-A947-70E740481C1C}">
                                 <a14:useLocalDpi xmlns:a14="http://schemas.microsoft.com/office/drawing/2010/main" val="0"/>
@@ -9193,7 +9398,6 @@
         </w:rPr>
         <w:t xml:space="preserve"> </w:t>
       </w:r>
-      <w:proofErr w:type="spellStart"/>
       <w:r>
         <w:rPr>
           <w:rFonts w:ascii="Courier New" w:hAnsi="Courier New" w:cs="Courier New"/>
@@ -9201,7 +9405,6 @@
         </w:rPr>
         <w:t>MatchedFilter</w:t>
       </w:r>
-      <w:proofErr w:type="spellEnd"/>
       <w:r>
         <w:rPr>
           <w:rStyle w:val="IntenseEmphasis"/>
@@ -9330,7 +9533,6 @@
                 <w:i w:val="0"/>
                 <w:iCs w:val="0"/>
               </w:rPr>
-              <w:lastRenderedPageBreak/>
               <w:t xml:space="preserve">For </w:t>
             </w:r>
             <m:oMath>
@@ -9600,8 +9802,8 @@
       </w:pPr>
     </w:p>
     <w:sectPr>
-      <w:headerReference w:type="default" r:id="rId26"/>
-      <w:footerReference w:type="default" r:id="rId27"/>
+      <w:headerReference w:type="default" r:id="rId32"/>
+      <w:footerReference w:type="default" r:id="rId33"/>
       <w:pgSz w:w="12240" w:h="15840"/>
       <w:pgMar w:top="1440" w:right="1440" w:bottom="1440" w:left="1440" w:header="720" w:footer="720" w:gutter="0"/>
       <w:cols w:space="720"/>
@@ -9612,7 +9814,7 @@
 </file>
 
 <file path=word/endnotes.xml><?xml version="1.0" encoding="utf-8"?>
-<w:endnotes xmlns:wpc="http://schemas.microsoft.com/office/word/2010/wordprocessingCanvas" xmlns:cx="http://schemas.microsoft.com/office/drawing/2014/chartex" xmlns:cx1="http://schemas.microsoft.com/office/drawing/2015/9/8/chartex" xmlns:cx2="http://schemas.microsoft.com/office/drawing/2015/10/21/chartex" xmlns:cx3="http://schemas.microsoft.com/office/drawing/2016/5/9/chartex" xmlns:cx4="http://schemas.microsoft.com/office/drawing/2016/5/10/chartex" xmlns:cx5="http://schemas.microsoft.com/office/drawing/2016/5/11/chartex" xmlns:cx6="http://schemas.microsoft.com/office/drawing/2016/5/12/chartex" xmlns:cx7="http://schemas.microsoft.com/office/drawing/2016/5/13/chartex" xmlns:cx8="http://schemas.microsoft.com/office/drawing/2016/5/14/chartex" xmlns:mc="http://schemas.openxmlformats.org/markup-compatibility/2006" xmlns:aink="http://schemas.microsoft.com/office/drawing/2016/ink" xmlns:am3d="http://schemas.microsoft.com/office/drawing/2017/model3d" xmlns:o="urn:schemas-microsoft-com:office:office" xmlns:r="http://schemas.openxmlformats.org/officeDocument/2006/relationships" xmlns:m="http://schemas.openxmlformats.org/officeDocument/2006/math" xmlns:v="urn:schemas-microsoft-com:vml" xmlns:wp14="http://schemas.microsoft.com/office/word/2010/wordprocessingDrawing" xmlns:wp="http://schemas.openxmlformats.org/drawingml/2006/wordprocessingDrawing" xmlns:w10="urn:schemas-microsoft-com:office:word" xmlns:w="http://schemas.openxmlformats.org/wordprocessingml/2006/main" xmlns:w14="http://schemas.microsoft.com/office/word/2010/wordml" xmlns:w15="http://schemas.microsoft.com/office/word/2012/wordml" xmlns:w16cid="http://schemas.microsoft.com/office/word/2016/wordml/cid" xmlns:w16se="http://schemas.microsoft.com/office/word/2015/wordml/symex" xmlns:wpg="http://schemas.microsoft.com/office/word/2010/wordprocessingGroup" xmlns:wpi="http://schemas.microsoft.com/office/word/2010/wordprocessingInk" xmlns:wne="http://schemas.microsoft.com/office/word/2006/wordml" xmlns:wps="http://schemas.microsoft.com/office/word/2010/wordprocessingShape" mc:Ignorable="w14 w15 w16se w16cid wp14">
+<w:endnotes xmlns:wpc="http://schemas.microsoft.com/office/word/2010/wordprocessingCanvas" xmlns:cx="http://schemas.microsoft.com/office/drawing/2014/chartex" xmlns:cx1="http://schemas.microsoft.com/office/drawing/2015/9/8/chartex" xmlns:cx2="http://schemas.microsoft.com/office/drawing/2015/10/21/chartex" xmlns:cx3="http://schemas.microsoft.com/office/drawing/2016/5/9/chartex" xmlns:cx4="http://schemas.microsoft.com/office/drawing/2016/5/10/chartex" xmlns:cx5="http://schemas.microsoft.com/office/drawing/2016/5/11/chartex" xmlns:cx6="http://schemas.microsoft.com/office/drawing/2016/5/12/chartex" xmlns:cx7="http://schemas.microsoft.com/office/drawing/2016/5/13/chartex" xmlns:cx8="http://schemas.microsoft.com/office/drawing/2016/5/14/chartex" xmlns:mc="http://schemas.openxmlformats.org/markup-compatibility/2006" xmlns:aink="http://schemas.microsoft.com/office/drawing/2016/ink" xmlns:am3d="http://schemas.microsoft.com/office/drawing/2017/model3d" xmlns:o="urn:schemas-microsoft-com:office:office" xmlns:r="http://schemas.openxmlformats.org/officeDocument/2006/relationships" xmlns:m="http://schemas.openxmlformats.org/officeDocument/2006/math" xmlns:v="urn:schemas-microsoft-com:vml" xmlns:wp14="http://schemas.microsoft.com/office/word/2010/wordprocessingDrawing" xmlns:wp="http://schemas.openxmlformats.org/drawingml/2006/wordprocessingDrawing" xmlns:w10="urn:schemas-microsoft-com:office:word" xmlns:w="http://schemas.openxmlformats.org/wordprocessingml/2006/main" xmlns:w14="http://schemas.microsoft.com/office/word/2010/wordml" xmlns:w15="http://schemas.microsoft.com/office/word/2012/wordml" xmlns:w16cex="http://schemas.microsoft.com/office/word/2018/wordml/cex" xmlns:w16cid="http://schemas.microsoft.com/office/word/2016/wordml/cid" xmlns:w16="http://schemas.microsoft.com/office/word/2018/wordml" xmlns:w16sdtdh="http://schemas.microsoft.com/office/word/2020/wordml/sdtdatahash" xmlns:w16se="http://schemas.microsoft.com/office/word/2015/wordml/symex" xmlns:wpg="http://schemas.microsoft.com/office/word/2010/wordprocessingGroup" xmlns:wpi="http://schemas.microsoft.com/office/word/2010/wordprocessingInk" xmlns:wne="http://schemas.microsoft.com/office/word/2006/wordml" xmlns:wps="http://schemas.microsoft.com/office/word/2010/wordprocessingShape" mc:Ignorable="w14 w15 w16se w16cid w16 w16cex w16sdtdh wp14">
   <w:endnote w:type="separator" w:id="-1">
     <w:p>
       <w:pPr>
@@ -9644,7 +9846,7 @@
 </file>
 
 <file path=word/footer1.xml><?xml version="1.0" encoding="utf-8"?>
-<w:ftr xmlns:wpc="http://schemas.microsoft.com/office/word/2010/wordprocessingCanvas" xmlns:cx="http://schemas.microsoft.com/office/drawing/2014/chartex" xmlns:cx1="http://schemas.microsoft.com/office/drawing/2015/9/8/chartex" xmlns:cx2="http://schemas.microsoft.com/office/drawing/2015/10/21/chartex" xmlns:cx3="http://schemas.microsoft.com/office/drawing/2016/5/9/chartex" xmlns:cx4="http://schemas.microsoft.com/office/drawing/2016/5/10/chartex" xmlns:cx5="http://schemas.microsoft.com/office/drawing/2016/5/11/chartex" xmlns:cx6="http://schemas.microsoft.com/office/drawing/2016/5/12/chartex" xmlns:cx7="http://schemas.microsoft.com/office/drawing/2016/5/13/chartex" xmlns:cx8="http://schemas.microsoft.com/office/drawing/2016/5/14/chartex" xmlns:mc="http://schemas.openxmlformats.org/markup-compatibility/2006" xmlns:aink="http://schemas.microsoft.com/office/drawing/2016/ink" xmlns:am3d="http://schemas.microsoft.com/office/drawing/2017/model3d" xmlns:o="urn:schemas-microsoft-com:office:office" xmlns:r="http://schemas.openxmlformats.org/officeDocument/2006/relationships" xmlns:m="http://schemas.openxmlformats.org/officeDocument/2006/math" xmlns:v="urn:schemas-microsoft-com:vml" xmlns:wp14="http://schemas.microsoft.com/office/word/2010/wordprocessingDrawing" xmlns:wp="http://schemas.openxmlformats.org/drawingml/2006/wordprocessingDrawing" xmlns:w10="urn:schemas-microsoft-com:office:word" xmlns:w="http://schemas.openxmlformats.org/wordprocessingml/2006/main" xmlns:w14="http://schemas.microsoft.com/office/word/2010/wordml" xmlns:w15="http://schemas.microsoft.com/office/word/2012/wordml" xmlns:w16cid="http://schemas.microsoft.com/office/word/2016/wordml/cid" xmlns:w16se="http://schemas.microsoft.com/office/word/2015/wordml/symex" xmlns:wpg="http://schemas.microsoft.com/office/word/2010/wordprocessingGroup" xmlns:wpi="http://schemas.microsoft.com/office/word/2010/wordprocessingInk" xmlns:wne="http://schemas.microsoft.com/office/word/2006/wordml" xmlns:wps="http://schemas.microsoft.com/office/word/2010/wordprocessingShape" mc:Ignorable="w14 w15 w16se w16cid wp14">
+<w:ftr xmlns:wpc="http://schemas.microsoft.com/office/word/2010/wordprocessingCanvas" xmlns:cx="http://schemas.microsoft.com/office/drawing/2014/chartex" xmlns:cx1="http://schemas.microsoft.com/office/drawing/2015/9/8/chartex" xmlns:cx2="http://schemas.microsoft.com/office/drawing/2015/10/21/chartex" xmlns:cx3="http://schemas.microsoft.com/office/drawing/2016/5/9/chartex" xmlns:cx4="http://schemas.microsoft.com/office/drawing/2016/5/10/chartex" xmlns:cx5="http://schemas.microsoft.com/office/drawing/2016/5/11/chartex" xmlns:cx6="http://schemas.microsoft.com/office/drawing/2016/5/12/chartex" xmlns:cx7="http://schemas.microsoft.com/office/drawing/2016/5/13/chartex" xmlns:cx8="http://schemas.microsoft.com/office/drawing/2016/5/14/chartex" xmlns:mc="http://schemas.openxmlformats.org/markup-compatibility/2006" xmlns:aink="http://schemas.microsoft.com/office/drawing/2016/ink" xmlns:am3d="http://schemas.microsoft.com/office/drawing/2017/model3d" xmlns:o="urn:schemas-microsoft-com:office:office" xmlns:r="http://schemas.openxmlformats.org/officeDocument/2006/relationships" xmlns:m="http://schemas.openxmlformats.org/officeDocument/2006/math" xmlns:v="urn:schemas-microsoft-com:vml" xmlns:wp14="http://schemas.microsoft.com/office/word/2010/wordprocessingDrawing" xmlns:wp="http://schemas.openxmlformats.org/drawingml/2006/wordprocessingDrawing" xmlns:w10="urn:schemas-microsoft-com:office:word" xmlns:w="http://schemas.openxmlformats.org/wordprocessingml/2006/main" xmlns:w14="http://schemas.microsoft.com/office/word/2010/wordml" xmlns:w15="http://schemas.microsoft.com/office/word/2012/wordml" xmlns:w16cex="http://schemas.microsoft.com/office/word/2018/wordml/cex" xmlns:w16cid="http://schemas.microsoft.com/office/word/2016/wordml/cid" xmlns:w16="http://schemas.microsoft.com/office/word/2018/wordml" xmlns:w16sdtdh="http://schemas.microsoft.com/office/word/2020/wordml/sdtdatahash" xmlns:w16se="http://schemas.microsoft.com/office/word/2015/wordml/symex" xmlns:wpg="http://schemas.microsoft.com/office/word/2010/wordprocessingGroup" xmlns:wpi="http://schemas.microsoft.com/office/word/2010/wordprocessingInk" xmlns:wne="http://schemas.microsoft.com/office/word/2006/wordml" xmlns:wps="http://schemas.microsoft.com/office/word/2010/wordprocessingShape" mc:Ignorable="w14 w15 w16se w16cid w16 w16cex w16sdtdh wp14">
   <w:tbl>
     <w:tblPr>
       <w:tblW w:w="0" w:type="auto"/>
@@ -9702,7 +9904,7 @@
 </file>
 
 <file path=word/footnotes.xml><?xml version="1.0" encoding="utf-8"?>
-<w:footnotes xmlns:wpc="http://schemas.microsoft.com/office/word/2010/wordprocessingCanvas" xmlns:cx="http://schemas.microsoft.com/office/drawing/2014/chartex" xmlns:cx1="http://schemas.microsoft.com/office/drawing/2015/9/8/chartex" xmlns:cx2="http://schemas.microsoft.com/office/drawing/2015/10/21/chartex" xmlns:cx3="http://schemas.microsoft.com/office/drawing/2016/5/9/chartex" xmlns:cx4="http://schemas.microsoft.com/office/drawing/2016/5/10/chartex" xmlns:cx5="http://schemas.microsoft.com/office/drawing/2016/5/11/chartex" xmlns:cx6="http://schemas.microsoft.com/office/drawing/2016/5/12/chartex" xmlns:cx7="http://schemas.microsoft.com/office/drawing/2016/5/13/chartex" xmlns:cx8="http://schemas.microsoft.com/office/drawing/2016/5/14/chartex" xmlns:mc="http://schemas.openxmlformats.org/markup-compatibility/2006" xmlns:aink="http://schemas.microsoft.com/office/drawing/2016/ink" xmlns:am3d="http://schemas.microsoft.com/office/drawing/2017/model3d" xmlns:o="urn:schemas-microsoft-com:office:office" xmlns:r="http://schemas.openxmlformats.org/officeDocument/2006/relationships" xmlns:m="http://schemas.openxmlformats.org/officeDocument/2006/math" xmlns:v="urn:schemas-microsoft-com:vml" xmlns:wp14="http://schemas.microsoft.com/office/word/2010/wordprocessingDrawing" xmlns:wp="http://schemas.openxmlformats.org/drawingml/2006/wordprocessingDrawing" xmlns:w10="urn:schemas-microsoft-com:office:word" xmlns:w="http://schemas.openxmlformats.org/wordprocessingml/2006/main" xmlns:w14="http://schemas.microsoft.com/office/word/2010/wordml" xmlns:w15="http://schemas.microsoft.com/office/word/2012/wordml" xmlns:w16cid="http://schemas.microsoft.com/office/word/2016/wordml/cid" xmlns:w16se="http://schemas.microsoft.com/office/word/2015/wordml/symex" xmlns:wpg="http://schemas.microsoft.com/office/word/2010/wordprocessingGroup" xmlns:wpi="http://schemas.microsoft.com/office/word/2010/wordprocessingInk" xmlns:wne="http://schemas.microsoft.com/office/word/2006/wordml" xmlns:wps="http://schemas.microsoft.com/office/word/2010/wordprocessingShape" mc:Ignorable="w14 w15 w16se w16cid wp14">
+<w:footnotes xmlns:wpc="http://schemas.microsoft.com/office/word/2010/wordprocessingCanvas" xmlns:cx="http://schemas.microsoft.com/office/drawing/2014/chartex" xmlns:cx1="http://schemas.microsoft.com/office/drawing/2015/9/8/chartex" xmlns:cx2="http://schemas.microsoft.com/office/drawing/2015/10/21/chartex" xmlns:cx3="http://schemas.microsoft.com/office/drawing/2016/5/9/chartex" xmlns:cx4="http://schemas.microsoft.com/office/drawing/2016/5/10/chartex" xmlns:cx5="http://schemas.microsoft.com/office/drawing/2016/5/11/chartex" xmlns:cx6="http://schemas.microsoft.com/office/drawing/2016/5/12/chartex" xmlns:cx7="http://schemas.microsoft.com/office/drawing/2016/5/13/chartex" xmlns:cx8="http://schemas.microsoft.com/office/drawing/2016/5/14/chartex" xmlns:mc="http://schemas.openxmlformats.org/markup-compatibility/2006" xmlns:aink="http://schemas.microsoft.com/office/drawing/2016/ink" xmlns:am3d="http://schemas.microsoft.com/office/drawing/2017/model3d" xmlns:o="urn:schemas-microsoft-com:office:office" xmlns:r="http://schemas.openxmlformats.org/officeDocument/2006/relationships" xmlns:m="http://schemas.openxmlformats.org/officeDocument/2006/math" xmlns:v="urn:schemas-microsoft-com:vml" xmlns:wp14="http://schemas.microsoft.com/office/word/2010/wordprocessingDrawing" xmlns:wp="http://schemas.openxmlformats.org/drawingml/2006/wordprocessingDrawing" xmlns:w10="urn:schemas-microsoft-com:office:word" xmlns:w="http://schemas.openxmlformats.org/wordprocessingml/2006/main" xmlns:w14="http://schemas.microsoft.com/office/word/2010/wordml" xmlns:w15="http://schemas.microsoft.com/office/word/2012/wordml" xmlns:w16cex="http://schemas.microsoft.com/office/word/2018/wordml/cex" xmlns:w16cid="http://schemas.microsoft.com/office/word/2016/wordml/cid" xmlns:w16="http://schemas.microsoft.com/office/word/2018/wordml" xmlns:w16sdtdh="http://schemas.microsoft.com/office/word/2020/wordml/sdtdatahash" xmlns:w16se="http://schemas.microsoft.com/office/word/2015/wordml/symex" xmlns:wpg="http://schemas.microsoft.com/office/word/2010/wordprocessingGroup" xmlns:wpi="http://schemas.microsoft.com/office/word/2010/wordprocessingInk" xmlns:wne="http://schemas.microsoft.com/office/word/2006/wordml" xmlns:wps="http://schemas.microsoft.com/office/word/2010/wordprocessingShape" mc:Ignorable="w14 w15 w16se w16cid w16 w16cex w16sdtdh wp14">
   <w:footnote w:type="separator" w:id="-1">
     <w:p>
       <w:pPr>
@@ -9734,7 +9936,7 @@
 </file>
 
 <file path=word/header1.xml><?xml version="1.0" encoding="utf-8"?>
-<w:hdr xmlns:wpc="http://schemas.microsoft.com/office/word/2010/wordprocessingCanvas" xmlns:cx="http://schemas.microsoft.com/office/drawing/2014/chartex" xmlns:cx1="http://schemas.microsoft.com/office/drawing/2015/9/8/chartex" xmlns:cx2="http://schemas.microsoft.com/office/drawing/2015/10/21/chartex" xmlns:cx3="http://schemas.microsoft.com/office/drawing/2016/5/9/chartex" xmlns:cx4="http://schemas.microsoft.com/office/drawing/2016/5/10/chartex" xmlns:cx5="http://schemas.microsoft.com/office/drawing/2016/5/11/chartex" xmlns:cx6="http://schemas.microsoft.com/office/drawing/2016/5/12/chartex" xmlns:cx7="http://schemas.microsoft.com/office/drawing/2016/5/13/chartex" xmlns:cx8="http://schemas.microsoft.com/office/drawing/2016/5/14/chartex" xmlns:mc="http://schemas.openxmlformats.org/markup-compatibility/2006" xmlns:aink="http://schemas.microsoft.com/office/drawing/2016/ink" xmlns:am3d="http://schemas.microsoft.com/office/drawing/2017/model3d" xmlns:o="urn:schemas-microsoft-com:office:office" xmlns:r="http://schemas.openxmlformats.org/officeDocument/2006/relationships" xmlns:m="http://schemas.openxmlformats.org/officeDocument/2006/math" xmlns:v="urn:schemas-microsoft-com:vml" xmlns:wp14="http://schemas.microsoft.com/office/word/2010/wordprocessingDrawing" xmlns:wp="http://schemas.openxmlformats.org/drawingml/2006/wordprocessingDrawing" xmlns:w10="urn:schemas-microsoft-com:office:word" xmlns:w="http://schemas.openxmlformats.org/wordprocessingml/2006/main" xmlns:w14="http://schemas.microsoft.com/office/word/2010/wordml" xmlns:w15="http://schemas.microsoft.com/office/word/2012/wordml" xmlns:w16cid="http://schemas.microsoft.com/office/word/2016/wordml/cid" xmlns:w16se="http://schemas.microsoft.com/office/word/2015/wordml/symex" xmlns:wpg="http://schemas.microsoft.com/office/word/2010/wordprocessingGroup" xmlns:wpi="http://schemas.microsoft.com/office/word/2010/wordprocessingInk" xmlns:wne="http://schemas.microsoft.com/office/word/2006/wordml" xmlns:wps="http://schemas.microsoft.com/office/word/2010/wordprocessingShape" mc:Ignorable="w14 w15 w16se w16cid wp14">
+<w:hdr xmlns:wpc="http://schemas.microsoft.com/office/word/2010/wordprocessingCanvas" xmlns:cx="http://schemas.microsoft.com/office/drawing/2014/chartex" xmlns:cx1="http://schemas.microsoft.com/office/drawing/2015/9/8/chartex" xmlns:cx2="http://schemas.microsoft.com/office/drawing/2015/10/21/chartex" xmlns:cx3="http://schemas.microsoft.com/office/drawing/2016/5/9/chartex" xmlns:cx4="http://schemas.microsoft.com/office/drawing/2016/5/10/chartex" xmlns:cx5="http://schemas.microsoft.com/office/drawing/2016/5/11/chartex" xmlns:cx6="http://schemas.microsoft.com/office/drawing/2016/5/12/chartex" xmlns:cx7="http://schemas.microsoft.com/office/drawing/2016/5/13/chartex" xmlns:cx8="http://schemas.microsoft.com/office/drawing/2016/5/14/chartex" xmlns:mc="http://schemas.openxmlformats.org/markup-compatibility/2006" xmlns:aink="http://schemas.microsoft.com/office/drawing/2016/ink" xmlns:am3d="http://schemas.microsoft.com/office/drawing/2017/model3d" xmlns:o="urn:schemas-microsoft-com:office:office" xmlns:r="http://schemas.openxmlformats.org/officeDocument/2006/relationships" xmlns:m="http://schemas.openxmlformats.org/officeDocument/2006/math" xmlns:v="urn:schemas-microsoft-com:vml" xmlns:wp14="http://schemas.microsoft.com/office/word/2010/wordprocessingDrawing" xmlns:wp="http://schemas.openxmlformats.org/drawingml/2006/wordprocessingDrawing" xmlns:w10="urn:schemas-microsoft-com:office:word" xmlns:w="http://schemas.openxmlformats.org/wordprocessingml/2006/main" xmlns:w14="http://schemas.microsoft.com/office/word/2010/wordml" xmlns:w15="http://schemas.microsoft.com/office/word/2012/wordml" xmlns:w16cex="http://schemas.microsoft.com/office/word/2018/wordml/cex" xmlns:w16cid="http://schemas.microsoft.com/office/word/2016/wordml/cid" xmlns:w16="http://schemas.microsoft.com/office/word/2018/wordml" xmlns:w16sdtdh="http://schemas.microsoft.com/office/word/2020/wordml/sdtdatahash" xmlns:w16se="http://schemas.microsoft.com/office/word/2015/wordml/symex" xmlns:wpg="http://schemas.microsoft.com/office/word/2010/wordprocessingGroup" xmlns:wpi="http://schemas.microsoft.com/office/word/2010/wordprocessingInk" xmlns:wne="http://schemas.microsoft.com/office/word/2006/wordml" xmlns:wps="http://schemas.microsoft.com/office/word/2010/wordprocessingShape" mc:Ignorable="w14 w15 w16se w16cid w16 w16cex w16sdtdh wp14">
   <w:tbl>
     <w:tblPr>
       <w:tblStyle w:val="TableGrid"/>
@@ -10011,7 +10213,7 @@
 </file>
 
 <file path=word/numbering.xml><?xml version="1.0" encoding="utf-8"?>
-<w:numbering xmlns:wpc="http://schemas.microsoft.com/office/word/2010/wordprocessingCanvas" xmlns:cx="http://schemas.microsoft.com/office/drawing/2014/chartex" xmlns:cx1="http://schemas.microsoft.com/office/drawing/2015/9/8/chartex" xmlns:cx2="http://schemas.microsoft.com/office/drawing/2015/10/21/chartex" xmlns:cx3="http://schemas.microsoft.com/office/drawing/2016/5/9/chartex" xmlns:cx4="http://schemas.microsoft.com/office/drawing/2016/5/10/chartex" xmlns:cx5="http://schemas.microsoft.com/office/drawing/2016/5/11/chartex" xmlns:cx6="http://schemas.microsoft.com/office/drawing/2016/5/12/chartex" xmlns:cx7="http://schemas.microsoft.com/office/drawing/2016/5/13/chartex" xmlns:cx8="http://schemas.microsoft.com/office/drawing/2016/5/14/chartex" xmlns:mc="http://schemas.openxmlformats.org/markup-compatibility/2006" xmlns:aink="http://schemas.microsoft.com/office/drawing/2016/ink" xmlns:am3d="http://schemas.microsoft.com/office/drawing/2017/model3d" xmlns:o="urn:schemas-microsoft-com:office:office" xmlns:r="http://schemas.openxmlformats.org/officeDocument/2006/relationships" xmlns:m="http://schemas.openxmlformats.org/officeDocument/2006/math" xmlns:v="urn:schemas-microsoft-com:vml" xmlns:wp14="http://schemas.microsoft.com/office/word/2010/wordprocessingDrawing" xmlns:wp="http://schemas.openxmlformats.org/drawingml/2006/wordprocessingDrawing" xmlns:w10="urn:schemas-microsoft-com:office:word" xmlns:w="http://schemas.openxmlformats.org/wordprocessingml/2006/main" xmlns:w14="http://schemas.microsoft.com/office/word/2010/wordml" xmlns:w15="http://schemas.microsoft.com/office/word/2012/wordml" xmlns:w16cid="http://schemas.microsoft.com/office/word/2016/wordml/cid" xmlns:w16se="http://schemas.microsoft.com/office/word/2015/wordml/symex" xmlns:wpg="http://schemas.microsoft.com/office/word/2010/wordprocessingGroup" xmlns:wpi="http://schemas.microsoft.com/office/word/2010/wordprocessingInk" xmlns:wne="http://schemas.microsoft.com/office/word/2006/wordml" xmlns:wps="http://schemas.microsoft.com/office/word/2010/wordprocessingShape" mc:Ignorable="w14 w15 w16se w16cid wp14">
+<w:numbering xmlns:wpc="http://schemas.microsoft.com/office/word/2010/wordprocessingCanvas" xmlns:cx="http://schemas.microsoft.com/office/drawing/2014/chartex" xmlns:cx1="http://schemas.microsoft.com/office/drawing/2015/9/8/chartex" xmlns:cx2="http://schemas.microsoft.com/office/drawing/2015/10/21/chartex" xmlns:cx3="http://schemas.microsoft.com/office/drawing/2016/5/9/chartex" xmlns:cx4="http://schemas.microsoft.com/office/drawing/2016/5/10/chartex" xmlns:cx5="http://schemas.microsoft.com/office/drawing/2016/5/11/chartex" xmlns:cx6="http://schemas.microsoft.com/office/drawing/2016/5/12/chartex" xmlns:cx7="http://schemas.microsoft.com/office/drawing/2016/5/13/chartex" xmlns:cx8="http://schemas.microsoft.com/office/drawing/2016/5/14/chartex" xmlns:mc="http://schemas.openxmlformats.org/markup-compatibility/2006" xmlns:aink="http://schemas.microsoft.com/office/drawing/2016/ink" xmlns:am3d="http://schemas.microsoft.com/office/drawing/2017/model3d" xmlns:o="urn:schemas-microsoft-com:office:office" xmlns:r="http://schemas.openxmlformats.org/officeDocument/2006/relationships" xmlns:m="http://schemas.openxmlformats.org/officeDocument/2006/math" xmlns:v="urn:schemas-microsoft-com:vml" xmlns:wp14="http://schemas.microsoft.com/office/word/2010/wordprocessingDrawing" xmlns:wp="http://schemas.openxmlformats.org/drawingml/2006/wordprocessingDrawing" xmlns:w10="urn:schemas-microsoft-com:office:word" xmlns:w="http://schemas.openxmlformats.org/wordprocessingml/2006/main" xmlns:w14="http://schemas.microsoft.com/office/word/2010/wordml" xmlns:w15="http://schemas.microsoft.com/office/word/2012/wordml" xmlns:w16cex="http://schemas.microsoft.com/office/word/2018/wordml/cex" xmlns:w16cid="http://schemas.microsoft.com/office/word/2016/wordml/cid" xmlns:w16="http://schemas.microsoft.com/office/word/2018/wordml" xmlns:w16sdtdh="http://schemas.microsoft.com/office/word/2020/wordml/sdtdatahash" xmlns:w16se="http://schemas.microsoft.com/office/word/2015/wordml/symex" xmlns:wpg="http://schemas.microsoft.com/office/word/2010/wordprocessingGroup" xmlns:wpi="http://schemas.microsoft.com/office/word/2010/wordprocessingInk" xmlns:wne="http://schemas.microsoft.com/office/word/2006/wordml" xmlns:wps="http://schemas.microsoft.com/office/word/2010/wordprocessingShape" mc:Ignorable="w14 w15 w16se w16cid w16 w16cex w16sdtdh wp14">
   <w:abstractNum w:abstractNumId="0" w15:restartNumberingAfterBreak="0">
     <w:nsid w:val="138A4B08"/>
     <w:multiLevelType w:val="hybridMultilevel"/>
@@ -10546,7 +10748,7 @@
 </file>
 
 <file path=word/styles.xml><?xml version="1.0" encoding="utf-8"?>
-<w:styles xmlns:mc="http://schemas.openxmlformats.org/markup-compatibility/2006" xmlns:r="http://schemas.openxmlformats.org/officeDocument/2006/relationships" xmlns:w="http://schemas.openxmlformats.org/wordprocessingml/2006/main" xmlns:w14="http://schemas.microsoft.com/office/word/2010/wordml" xmlns:w15="http://schemas.microsoft.com/office/word/2012/wordml" xmlns:w16cid="http://schemas.microsoft.com/office/word/2016/wordml/cid" xmlns:w16se="http://schemas.microsoft.com/office/word/2015/wordml/symex" mc:Ignorable="w14 w15 w16se w16cid">
+<w:styles xmlns:mc="http://schemas.openxmlformats.org/markup-compatibility/2006" xmlns:r="http://schemas.openxmlformats.org/officeDocument/2006/relationships" xmlns:w="http://schemas.openxmlformats.org/wordprocessingml/2006/main" xmlns:w14="http://schemas.microsoft.com/office/word/2010/wordml" xmlns:w15="http://schemas.microsoft.com/office/word/2012/wordml" xmlns:w16cex="http://schemas.microsoft.com/office/word/2018/wordml/cex" xmlns:w16cid="http://schemas.microsoft.com/office/word/2016/wordml/cid" xmlns:w16="http://schemas.microsoft.com/office/word/2018/wordml" xmlns:w16sdtdh="http://schemas.microsoft.com/office/word/2020/wordml/sdtdatahash" xmlns:w16se="http://schemas.microsoft.com/office/word/2015/wordml/symex" mc:Ignorable="w14 w15 w16se w16cid w16 w16cex w16sdtdh">
   <w:docDefaults>
     <w:rPrDefault>
       <w:rPr>

</xml_diff>